<commit_message>
fix possition of folder files and add word presentation database written with exel
</commit_message>
<xml_diff>
--- a/Presentation (word and power point)/presentation.docx
+++ b/Presentation (word and power point)/presentation.docx
@@ -3,9 +3,710 @@
 <w:document xmlns:wpc="http://schemas.microsoft.com/office/word/2010/wordprocessingCanvas" xmlns:cx="http://schemas.microsoft.com/office/drawing/2014/chartex" xmlns:cx1="http://schemas.microsoft.com/office/drawing/2015/9/8/chartex" xmlns:cx2="http://schemas.microsoft.com/office/drawing/2015/10/21/chartex" xmlns:cx3="http://schemas.microsoft.com/office/drawing/2016/5/9/chartex" xmlns:cx4="http://schemas.microsoft.com/office/drawing/2016/5/10/chartex" xmlns:cx5="http://schemas.microsoft.com/office/drawing/2016/5/11/chartex" xmlns:cx6="http://schemas.microsoft.com/office/drawing/2016/5/12/chartex" xmlns:cx7="http://schemas.microsoft.com/office/drawing/2016/5/13/chartex" xmlns:cx8="http://schemas.microsoft.com/office/drawing/2016/5/14/chartex" xmlns:mc="http://schemas.openxmlformats.org/markup-compatibility/2006" xmlns:aink="http://schemas.microsoft.com/office/drawing/2016/ink" xmlns:am3d="http://schemas.microsoft.com/office/drawing/2017/model3d" xmlns:o="urn:schemas-microsoft-com:office:office" xmlns:r="http://schemas.openxmlformats.org/officeDocument/2006/relationships" xmlns:m="http://schemas.openxmlformats.org/officeDocument/2006/math" xmlns:v="urn:schemas-microsoft-com:vml" xmlns:wp14="http://schemas.microsoft.com/office/word/2010/wordprocessingDrawing" xmlns:wp="http://schemas.openxmlformats.org/drawingml/2006/wordprocessingDrawing" xmlns:w10="urn:schemas-microsoft-com:office:word" xmlns:w="http://schemas.openxmlformats.org/wordprocessingml/2006/main" xmlns:w14="http://schemas.microsoft.com/office/word/2010/wordml" xmlns:w15="http://schemas.microsoft.com/office/word/2012/wordml" xmlns:w16cex="http://schemas.microsoft.com/office/word/2018/wordml/cex" xmlns:w16cid="http://schemas.microsoft.com/office/word/2016/wordml/cid" xmlns:w16="http://schemas.microsoft.com/office/word/2018/wordml" xmlns:w16sdtdh="http://schemas.microsoft.com/office/word/2020/wordml/sdtdatahash" xmlns:w16se="http://schemas.microsoft.com/office/word/2015/wordml/symex" xmlns:wpg="http://schemas.microsoft.com/office/word/2010/wordprocessingGroup" xmlns:wpi="http://schemas.microsoft.com/office/word/2010/wordprocessingInk" xmlns:wne="http://schemas.microsoft.com/office/word/2006/wordml" xmlns:wps="http://schemas.microsoft.com/office/word/2010/wordprocessingShape" mc:Ignorable="w14 w15 w16se w16cid w16 w16cex w16sdtdh wp14">
   <w:body>
     <w:p>
-      <w:r>
-        <w:t>Bài thuyết trình đồ án tốt nghiệp j2team nnl</w:t>
-      </w:r>
+      <w:pPr>
+        <w:ind w:firstLine="720"/>
+        <w:jc w:val="center"/>
+        <w:rPr>
+          <w:sz w:val="44"/>
+          <w:szCs w:val="44"/>
+          <w:lang w:val="vi-VN"/>
+        </w:rPr>
+      </w:pPr>
+      <w:r>
+        <w:rPr>
+          <w:b/>
+          <w:bCs/>
+          <w:sz w:val="44"/>
+          <w:szCs w:val="44"/>
+          <w:lang w:val="vi-VN"/>
+        </w:rPr>
+        <w:t>Tài Liệu phân tích đồ án tốt nghiệp nhóm 25</w:t>
+      </w:r>
+    </w:p>
+    <w:p>
+      <w:pPr>
+        <w:rPr>
+          <w:sz w:val="28"/>
+          <w:szCs w:val="28"/>
+          <w:lang w:val="vi-VN"/>
+        </w:rPr>
+      </w:pPr>
+      <w:r>
+        <w:rPr>
+          <w:b/>
+          <w:bCs/>
+          <w:sz w:val="28"/>
+          <w:szCs w:val="28"/>
+          <w:lang w:val="vi-VN"/>
+        </w:rPr>
+        <w:t>Đề tài:</w:t>
+      </w:r>
+      <w:r>
+        <w:rPr>
+          <w:sz w:val="28"/>
+          <w:szCs w:val="28"/>
+          <w:lang w:val="vi-VN"/>
+        </w:rPr>
+        <w:t xml:space="preserve"> web bán hàng</w:t>
+      </w:r>
+    </w:p>
+    <w:p>
+      <w:pPr>
+        <w:rPr>
+          <w:sz w:val="28"/>
+          <w:szCs w:val="28"/>
+          <w:lang w:val="vi-VN"/>
+        </w:rPr>
+      </w:pPr>
+      <w:r>
+        <w:rPr>
+          <w:b/>
+          <w:bCs/>
+          <w:sz w:val="28"/>
+          <w:szCs w:val="28"/>
+          <w:lang w:val="vi-VN"/>
+        </w:rPr>
+        <w:t>Tên đề tài:</w:t>
+      </w:r>
+      <w:r>
+        <w:rPr>
+          <w:sz w:val="28"/>
+          <w:szCs w:val="28"/>
+          <w:lang w:val="vi-VN"/>
+        </w:rPr>
+        <w:t xml:space="preserve"> j2team store</w:t>
+      </w:r>
+    </w:p>
+    <w:p>
+      <w:pPr>
+        <w:rPr>
+          <w:sz w:val="28"/>
+          <w:szCs w:val="28"/>
+          <w:lang w:val="vi-VN"/>
+        </w:rPr>
+      </w:pPr>
+      <w:r>
+        <w:rPr>
+          <w:b/>
+          <w:bCs/>
+          <w:sz w:val="28"/>
+          <w:szCs w:val="28"/>
+          <w:lang w:val="vi-VN"/>
+        </w:rPr>
+        <w:t>Thành viên tham gia:</w:t>
+      </w:r>
+      <w:r>
+        <w:rPr>
+          <w:sz w:val="28"/>
+          <w:szCs w:val="28"/>
+          <w:lang w:val="vi-VN"/>
+        </w:rPr>
+        <w:t xml:space="preserve"> Vũ Duy Nhiên, Vũ Duy Nhiên</w:t>
+      </w:r>
+    </w:p>
+    <w:p>
+      <w:pPr>
+        <w:pBdr>
+          <w:bottom w:val="single" w:sz="12" w:space="1" w:color="auto"/>
+        </w:pBdr>
+        <w:rPr>
+          <w:sz w:val="28"/>
+          <w:szCs w:val="28"/>
+          <w:lang w:val="vi-VN"/>
+        </w:rPr>
+      </w:pPr>
+      <w:r>
+        <w:rPr>
+          <w:b/>
+          <w:bCs/>
+          <w:sz w:val="28"/>
+          <w:szCs w:val="28"/>
+          <w:lang w:val="vi-VN"/>
+        </w:rPr>
+        <w:t>Nhóm trưởng:</w:t>
+      </w:r>
+      <w:r>
+        <w:rPr>
+          <w:sz w:val="28"/>
+          <w:szCs w:val="28"/>
+          <w:lang w:val="vi-VN"/>
+        </w:rPr>
+        <w:t xml:space="preserve"> Vũ Duy Nhiên</w:t>
+      </w:r>
+    </w:p>
+    <w:p>
+      <w:pPr>
+        <w:pBdr>
+          <w:bottom w:val="single" w:sz="12" w:space="1" w:color="auto"/>
+        </w:pBdr>
+        <w:rPr>
+          <w:sz w:val="28"/>
+          <w:szCs w:val="28"/>
+          <w:lang w:val="vi-VN"/>
+        </w:rPr>
+      </w:pPr>
+    </w:p>
+    <w:p>
+      <w:pPr>
+        <w:rPr>
+          <w:b/>
+          <w:bCs/>
+          <w:sz w:val="36"/>
+          <w:szCs w:val="36"/>
+          <w:lang w:val="vi-VN"/>
+        </w:rPr>
+      </w:pPr>
+    </w:p>
+    <w:p>
+      <w:pPr>
+        <w:rPr>
+          <w:b/>
+          <w:bCs/>
+          <w:sz w:val="36"/>
+          <w:szCs w:val="36"/>
+          <w:lang w:val="vi-VN"/>
+        </w:rPr>
+      </w:pPr>
+      <w:r>
+        <w:rPr>
+          <w:b/>
+          <w:bCs/>
+          <w:sz w:val="36"/>
+          <w:szCs w:val="36"/>
+          <w:lang w:val="vi-VN"/>
+        </w:rPr>
+        <w:t>Tổng quan cấu trúc file của dự án</w:t>
+      </w:r>
+    </w:p>
+    <w:p>
+      <w:pPr>
+        <w:rPr>
+          <w:sz w:val="24"/>
+          <w:szCs w:val="24"/>
+          <w:lang w:val="vi-VN"/>
+        </w:rPr>
+      </w:pPr>
+      <w:r>
+        <w:rPr>
+          <w:sz w:val="24"/>
+          <w:szCs w:val="24"/>
+          <w:lang w:val="vi-VN"/>
+        </w:rPr>
+        <w:drawing>
+          <wp:inline distT="0" distB="0" distL="0" distR="0" wp14:anchorId="6A4D003B" wp14:editId="270EC9ED">
+            <wp:extent cx="2644369" cy="3025402"/>
+            <wp:effectExtent l="0" t="0" r="3810" b="3810"/>
+            <wp:docPr id="1" name="Picture 1"/>
+            <wp:cNvGraphicFramePr>
+              <a:graphicFrameLocks xmlns:a="http://schemas.openxmlformats.org/drawingml/2006/main" noChangeAspect="1"/>
+            </wp:cNvGraphicFramePr>
+            <a:graphic xmlns:a="http://schemas.openxmlformats.org/drawingml/2006/main">
+              <a:graphicData uri="http://schemas.openxmlformats.org/drawingml/2006/picture">
+                <pic:pic xmlns:pic="http://schemas.openxmlformats.org/drawingml/2006/picture">
+                  <pic:nvPicPr>
+                    <pic:cNvPr id="1" name=""/>
+                    <pic:cNvPicPr/>
+                  </pic:nvPicPr>
+                  <pic:blipFill>
+                    <a:blip r:embed="rId5"/>
+                    <a:stretch>
+                      <a:fillRect/>
+                    </a:stretch>
+                  </pic:blipFill>
+                  <pic:spPr>
+                    <a:xfrm>
+                      <a:off x="0" y="0"/>
+                      <a:ext cx="2644369" cy="3025402"/>
+                    </a:xfrm>
+                    <a:prstGeom prst="rect">
+                      <a:avLst/>
+                    </a:prstGeom>
+                  </pic:spPr>
+                </pic:pic>
+              </a:graphicData>
+            </a:graphic>
+          </wp:inline>
+        </w:drawing>
+      </w:r>
+    </w:p>
+    <w:p>
+      <w:pPr>
+        <w:pStyle w:val="ListParagraph"/>
+        <w:numPr>
+          <w:ilvl w:val="0"/>
+          <w:numId w:val="9"/>
+        </w:numPr>
+        <w:jc w:val="both"/>
+        <w:rPr>
+          <w:sz w:val="24"/>
+          <w:szCs w:val="24"/>
+          <w:lang w:val="vi-VN"/>
+        </w:rPr>
+      </w:pPr>
+      <w:r>
+        <w:rPr>
+          <w:b/>
+          <w:bCs/>
+          <w:sz w:val="28"/>
+          <w:szCs w:val="28"/>
+          <w:lang w:val="vi-VN"/>
+        </w:rPr>
+        <w:t>a</w:t>
+      </w:r>
+      <w:r>
+        <w:rPr>
+          <w:b/>
+          <w:bCs/>
+          <w:sz w:val="28"/>
+          <w:szCs w:val="28"/>
+          <w:lang w:val="vi-VN"/>
+        </w:rPr>
+        <w:t>dmin</w:t>
+      </w:r>
+      <w:r>
+        <w:rPr>
+          <w:sz w:val="24"/>
+          <w:szCs w:val="24"/>
+          <w:lang w:val="vi-VN"/>
+        </w:rPr>
+        <w:t xml:space="preserve">: </w:t>
+      </w:r>
+      <w:r>
+        <w:rPr>
+          <w:sz w:val="24"/>
+          <w:szCs w:val="24"/>
+          <w:lang w:val="vi-VN"/>
+        </w:rPr>
+        <w:t>chứa phpMyadmin và dashboard</w:t>
+      </w:r>
+    </w:p>
+    <w:p>
+      <w:pPr>
+        <w:pStyle w:val="ListParagraph"/>
+        <w:jc w:val="both"/>
+        <w:rPr>
+          <w:sz w:val="24"/>
+          <w:szCs w:val="24"/>
+          <w:lang w:val="vi-VN"/>
+        </w:rPr>
+      </w:pPr>
+      <w:r>
+        <w:rPr>
+          <w:sz w:val="24"/>
+          <w:szCs w:val="24"/>
+          <w:lang w:val="vi-VN"/>
+        </w:rPr>
+        <w:drawing>
+          <wp:inline distT="0" distB="0" distL="0" distR="0" wp14:anchorId="28A04398" wp14:editId="274DF510">
+            <wp:extent cx="2522439" cy="556308"/>
+            <wp:effectExtent l="0" t="0" r="0" b="0"/>
+            <wp:docPr id="2" name="Picture 2"/>
+            <wp:cNvGraphicFramePr>
+              <a:graphicFrameLocks xmlns:a="http://schemas.openxmlformats.org/drawingml/2006/main" noChangeAspect="1"/>
+            </wp:cNvGraphicFramePr>
+            <a:graphic xmlns:a="http://schemas.openxmlformats.org/drawingml/2006/main">
+              <a:graphicData uri="http://schemas.openxmlformats.org/drawingml/2006/picture">
+                <pic:pic xmlns:pic="http://schemas.openxmlformats.org/drawingml/2006/picture">
+                  <pic:nvPicPr>
+                    <pic:cNvPr id="1" name=""/>
+                    <pic:cNvPicPr/>
+                  </pic:nvPicPr>
+                  <pic:blipFill>
+                    <a:blip r:embed="rId6"/>
+                    <a:stretch>
+                      <a:fillRect/>
+                    </a:stretch>
+                  </pic:blipFill>
+                  <pic:spPr>
+                    <a:xfrm>
+                      <a:off x="0" y="0"/>
+                      <a:ext cx="2522439" cy="556308"/>
+                    </a:xfrm>
+                    <a:prstGeom prst="rect">
+                      <a:avLst/>
+                    </a:prstGeom>
+                  </pic:spPr>
+                </pic:pic>
+              </a:graphicData>
+            </a:graphic>
+          </wp:inline>
+        </w:drawing>
+      </w:r>
+    </w:p>
+    <w:p>
+      <w:pPr>
+        <w:pStyle w:val="ListParagraph"/>
+        <w:numPr>
+          <w:ilvl w:val="0"/>
+          <w:numId w:val="9"/>
+        </w:numPr>
+        <w:jc w:val="both"/>
+        <w:rPr>
+          <w:sz w:val="24"/>
+          <w:szCs w:val="24"/>
+          <w:lang w:val="vi-VN"/>
+        </w:rPr>
+      </w:pPr>
+      <w:r>
+        <w:rPr>
+          <w:b/>
+          <w:bCs/>
+          <w:sz w:val="28"/>
+          <w:szCs w:val="28"/>
+          <w:lang w:val="vi-VN"/>
+        </w:rPr>
+        <w:t>assets</w:t>
+      </w:r>
+      <w:r>
+        <w:rPr>
+          <w:sz w:val="24"/>
+          <w:szCs w:val="24"/>
+          <w:lang w:val="vi-VN"/>
+        </w:rPr>
+        <w:t>: chứa img, js, style</w:t>
+      </w:r>
+    </w:p>
+    <w:p>
+      <w:pPr>
+        <w:pStyle w:val="ListParagraph"/>
+        <w:jc w:val="both"/>
+        <w:rPr>
+          <w:sz w:val="24"/>
+          <w:szCs w:val="24"/>
+          <w:lang w:val="vi-VN"/>
+        </w:rPr>
+      </w:pPr>
+      <w:r>
+        <w:rPr>
+          <w:lang w:val="vi-VN"/>
+        </w:rPr>
+        <w:drawing>
+          <wp:inline distT="0" distB="0" distL="0" distR="0" wp14:anchorId="7E3C61DE" wp14:editId="6D8381D9">
+            <wp:extent cx="2408129" cy="731583"/>
+            <wp:effectExtent l="0" t="0" r="0" b="0"/>
+            <wp:docPr id="3" name="Picture 3"/>
+            <wp:cNvGraphicFramePr>
+              <a:graphicFrameLocks xmlns:a="http://schemas.openxmlformats.org/drawingml/2006/main" noChangeAspect="1"/>
+            </wp:cNvGraphicFramePr>
+            <a:graphic xmlns:a="http://schemas.openxmlformats.org/drawingml/2006/main">
+              <a:graphicData uri="http://schemas.openxmlformats.org/drawingml/2006/picture">
+                <pic:pic xmlns:pic="http://schemas.openxmlformats.org/drawingml/2006/picture">
+                  <pic:nvPicPr>
+                    <pic:cNvPr id="1" name=""/>
+                    <pic:cNvPicPr/>
+                  </pic:nvPicPr>
+                  <pic:blipFill>
+                    <a:blip r:embed="rId7"/>
+                    <a:stretch>
+                      <a:fillRect/>
+                    </a:stretch>
+                  </pic:blipFill>
+                  <pic:spPr>
+                    <a:xfrm>
+                      <a:off x="0" y="0"/>
+                      <a:ext cx="2408129" cy="731583"/>
+                    </a:xfrm>
+                    <a:prstGeom prst="rect">
+                      <a:avLst/>
+                    </a:prstGeom>
+                  </pic:spPr>
+                </pic:pic>
+              </a:graphicData>
+            </a:graphic>
+          </wp:inline>
+        </w:drawing>
+      </w:r>
+    </w:p>
+    <w:p>
+      <w:pPr>
+        <w:pStyle w:val="ListParagraph"/>
+        <w:numPr>
+          <w:ilvl w:val="0"/>
+          <w:numId w:val="9"/>
+        </w:numPr>
+        <w:jc w:val="both"/>
+        <w:rPr>
+          <w:sz w:val="24"/>
+          <w:szCs w:val="24"/>
+          <w:lang w:val="vi-VN"/>
+        </w:rPr>
+      </w:pPr>
+      <w:r>
+        <w:rPr>
+          <w:b/>
+          <w:bCs/>
+          <w:sz w:val="28"/>
+          <w:szCs w:val="28"/>
+          <w:lang w:val="vi-VN"/>
+        </w:rPr>
+        <w:lastRenderedPageBreak/>
+        <w:t>components</w:t>
+      </w:r>
+      <w:r>
+        <w:rPr>
+          <w:sz w:val="24"/>
+          <w:szCs w:val="24"/>
+          <w:lang w:val="vi-VN"/>
+        </w:rPr>
+        <w:t xml:space="preserve">: lưu các thành phần của trang web, chúng tôi sử dụng công nghệ require trong php để chia web thành các component. Điều này giúp cho dự án không bị lặp lại các đoạn code mà được sử dụng nhiều lần. </w:t>
+      </w:r>
+    </w:p>
+    <w:p>
+      <w:pPr>
+        <w:pStyle w:val="ListParagraph"/>
+        <w:jc w:val="both"/>
+        <w:rPr>
+          <w:sz w:val="24"/>
+          <w:szCs w:val="24"/>
+          <w:lang w:val="vi-VN"/>
+        </w:rPr>
+      </w:pPr>
+      <w:r>
+        <w:rPr>
+          <w:lang w:val="vi-VN"/>
+        </w:rPr>
+        <w:drawing>
+          <wp:inline distT="0" distB="0" distL="0" distR="0" wp14:anchorId="7CD8037F" wp14:editId="060B100F">
+            <wp:extent cx="2453853" cy="3703641"/>
+            <wp:effectExtent l="0" t="0" r="3810" b="0"/>
+            <wp:docPr id="4" name="Picture 4"/>
+            <wp:cNvGraphicFramePr>
+              <a:graphicFrameLocks xmlns:a="http://schemas.openxmlformats.org/drawingml/2006/main" noChangeAspect="1"/>
+            </wp:cNvGraphicFramePr>
+            <a:graphic xmlns:a="http://schemas.openxmlformats.org/drawingml/2006/main">
+              <a:graphicData uri="http://schemas.openxmlformats.org/drawingml/2006/picture">
+                <pic:pic xmlns:pic="http://schemas.openxmlformats.org/drawingml/2006/picture">
+                  <pic:nvPicPr>
+                    <pic:cNvPr id="1" name=""/>
+                    <pic:cNvPicPr/>
+                  </pic:nvPicPr>
+                  <pic:blipFill>
+                    <a:blip r:embed="rId8"/>
+                    <a:stretch>
+                      <a:fillRect/>
+                    </a:stretch>
+                  </pic:blipFill>
+                  <pic:spPr>
+                    <a:xfrm>
+                      <a:off x="0" y="0"/>
+                      <a:ext cx="2453853" cy="3703641"/>
+                    </a:xfrm>
+                    <a:prstGeom prst="rect">
+                      <a:avLst/>
+                    </a:prstGeom>
+                  </pic:spPr>
+                </pic:pic>
+              </a:graphicData>
+            </a:graphic>
+          </wp:inline>
+        </w:drawing>
+      </w:r>
+    </w:p>
+    <w:p>
+      <w:pPr>
+        <w:pStyle w:val="ListParagraph"/>
+        <w:jc w:val="both"/>
+        <w:rPr>
+          <w:sz w:val="24"/>
+          <w:szCs w:val="24"/>
+          <w:lang w:val="vi-VN"/>
+        </w:rPr>
+      </w:pPr>
+      <w:r>
+        <w:rPr>
+          <w:sz w:val="24"/>
+          <w:szCs w:val="24"/>
+          <w:lang w:val="vi-VN"/>
+        </w:rPr>
+        <w:t xml:space="preserve">Chúng tôi đã có phương án require các thành phần không thể thiếu như header.php footer.php riêng phần main, tùy theo từng loại trang chúng tôi require các file khác nhau, vd: khi người dùng ấn vào đồ dùng sinh hoạt, chúng tôi sẽ require </w:t>
+      </w:r>
+      <w:r>
+        <w:rPr>
+          <w:sz w:val="24"/>
+          <w:szCs w:val="24"/>
+          <w:lang w:val="vi-VN"/>
+        </w:rPr>
+        <w:t>file ddshMain.php</w:t>
+      </w:r>
+    </w:p>
+    <w:p>
+      <w:pPr>
+        <w:pStyle w:val="ListParagraph"/>
+        <w:jc w:val="both"/>
+        <w:rPr>
+          <w:sz w:val="24"/>
+          <w:szCs w:val="24"/>
+          <w:lang w:val="vi-VN"/>
+        </w:rPr>
+      </w:pPr>
+      <w:r>
+        <w:rPr>
+          <w:sz w:val="24"/>
+          <w:szCs w:val="24"/>
+          <w:lang w:val="vi-VN"/>
+        </w:rPr>
+        <w:t>Lí giải cho việc đặt tên file: ddsh, ddlb là các chữ cái đầu của đồ dùng sinh hoạt, đồ dùng làm bếp,... chữ Main trong ddshMain thể hiện vai trò của file, làm main cho trang. Các tên file sử dụng cú pháp đặt tên biến camelCase vô cùng dễ hiểu, toát lên vẻ quý tộc</w:t>
+      </w:r>
+    </w:p>
+    <w:p>
+      <w:pPr>
+        <w:pStyle w:val="ListParagraph"/>
+        <w:jc w:val="both"/>
+        <w:rPr>
+          <w:sz w:val="24"/>
+          <w:szCs w:val="24"/>
+          <w:lang w:val="vi-VN"/>
+        </w:rPr>
+      </w:pPr>
+      <w:r>
+        <w:rPr>
+          <w:sz w:val="24"/>
+          <w:szCs w:val="24"/>
+          <w:lang w:val="vi-VN"/>
+        </w:rPr>
+        <w:drawing>
+          <wp:inline distT="0" distB="0" distL="0" distR="0" wp14:anchorId="78D2582C" wp14:editId="079850EE">
+            <wp:extent cx="5943600" cy="827405"/>
+            <wp:effectExtent l="0" t="0" r="0" b="0"/>
+            <wp:docPr id="6" name="Picture 6"/>
+            <wp:cNvGraphicFramePr>
+              <a:graphicFrameLocks xmlns:a="http://schemas.openxmlformats.org/drawingml/2006/main" noChangeAspect="1"/>
+            </wp:cNvGraphicFramePr>
+            <a:graphic xmlns:a="http://schemas.openxmlformats.org/drawingml/2006/main">
+              <a:graphicData uri="http://schemas.openxmlformats.org/drawingml/2006/picture">
+                <pic:pic xmlns:pic="http://schemas.openxmlformats.org/drawingml/2006/picture">
+                  <pic:nvPicPr>
+                    <pic:cNvPr id="1" name=""/>
+                    <pic:cNvPicPr/>
+                  </pic:nvPicPr>
+                  <pic:blipFill>
+                    <a:blip r:embed="rId9"/>
+                    <a:stretch>
+                      <a:fillRect/>
+                    </a:stretch>
+                  </pic:blipFill>
+                  <pic:spPr>
+                    <a:xfrm>
+                      <a:off x="0" y="0"/>
+                      <a:ext cx="5943600" cy="827405"/>
+                    </a:xfrm>
+                    <a:prstGeom prst="rect">
+                      <a:avLst/>
+                    </a:prstGeom>
+                  </pic:spPr>
+                </pic:pic>
+              </a:graphicData>
+            </a:graphic>
+          </wp:inline>
+        </w:drawing>
+      </w:r>
+    </w:p>
+    <w:p>
+      <w:pPr>
+        <w:rPr>
+          <w:b/>
+          <w:bCs/>
+          <w:sz w:val="24"/>
+          <w:szCs w:val="24"/>
+          <w:lang w:val="vi-VN"/>
+        </w:rPr>
+      </w:pPr>
+      <w:r>
+        <w:rPr>
+          <w:b/>
+          <w:bCs/>
+          <w:sz w:val="24"/>
+          <w:szCs w:val="24"/>
+          <w:lang w:val="vi-VN"/>
+        </w:rPr>
+        <w:t>______________________________________________________________________________</w:t>
+      </w:r>
+    </w:p>
+    <w:p>
+      <w:pPr>
+        <w:rPr>
+          <w:b/>
+          <w:bCs/>
+          <w:sz w:val="36"/>
+          <w:szCs w:val="36"/>
+          <w:lang w:val="vi-VN"/>
+        </w:rPr>
+      </w:pPr>
+    </w:p>
+    <w:p>
+      <w:pPr>
+        <w:rPr>
+          <w:b/>
+          <w:bCs/>
+          <w:sz w:val="36"/>
+          <w:szCs w:val="36"/>
+          <w:lang w:val="vi-VN"/>
+        </w:rPr>
+      </w:pPr>
+      <w:r>
+        <w:rPr>
+          <w:b/>
+          <w:bCs/>
+          <w:sz w:val="36"/>
+          <w:szCs w:val="36"/>
+          <w:lang w:val="vi-VN"/>
+        </w:rPr>
+        <w:t>Phân tích database</w:t>
+      </w:r>
+    </w:p>
+    <w:p>
+      <w:pPr>
+        <w:rPr>
+          <w:b/>
+          <w:bCs/>
+          <w:sz w:val="28"/>
+          <w:szCs w:val="28"/>
+          <w:lang w:val="vi-VN"/>
+        </w:rPr>
+      </w:pPr>
+    </w:p>
+    <w:p>
+      <w:pPr>
+        <w:rPr>
+          <w:b/>
+          <w:bCs/>
+          <w:sz w:val="24"/>
+          <w:szCs w:val="24"/>
+          <w:lang w:val="vi-VN"/>
+        </w:rPr>
+      </w:pPr>
+      <w:r>
+        <w:rPr>
+          <w:b/>
+          <w:bCs/>
+          <w:sz w:val="24"/>
+          <w:szCs w:val="24"/>
+          <w:lang w:val="vi-VN"/>
+        </w:rPr>
+        <w:t>Đang cập nhật....</w:t>
+      </w:r>
+    </w:p>
+    <w:p>
+      <w:pPr>
+        <w:rPr>
+          <w:b/>
+          <w:bCs/>
+          <w:sz w:val="24"/>
+          <w:szCs w:val="24"/>
+          <w:lang w:val="vi-VN"/>
+        </w:rPr>
+      </w:pPr>
+    </w:p>
+    <w:p>
+      <w:pPr>
+        <w:rPr>
+          <w:b/>
+          <w:bCs/>
+          <w:sz w:val="24"/>
+          <w:szCs w:val="24"/>
+          <w:lang w:val="vi-VN"/>
+        </w:rPr>
+      </w:pPr>
     </w:p>
     <w:sectPr>
       <w:pgSz w:w="12240" w:h="15840"/>
@@ -15,6 +716,839 @@
     </w:sectPr>
   </w:body>
 </w:document>
+</file>
+
+<file path=word/numbering.xml><?xml version="1.0" encoding="utf-8"?>
+<w:numbering xmlns:wpc="http://schemas.microsoft.com/office/word/2010/wordprocessingCanvas" xmlns:cx="http://schemas.microsoft.com/office/drawing/2014/chartex" xmlns:cx1="http://schemas.microsoft.com/office/drawing/2015/9/8/chartex" xmlns:cx2="http://schemas.microsoft.com/office/drawing/2015/10/21/chartex" xmlns:cx3="http://schemas.microsoft.com/office/drawing/2016/5/9/chartex" xmlns:cx4="http://schemas.microsoft.com/office/drawing/2016/5/10/chartex" xmlns:cx5="http://schemas.microsoft.com/office/drawing/2016/5/11/chartex" xmlns:cx6="http://schemas.microsoft.com/office/drawing/2016/5/12/chartex" xmlns:cx7="http://schemas.microsoft.com/office/drawing/2016/5/13/chartex" xmlns:cx8="http://schemas.microsoft.com/office/drawing/2016/5/14/chartex" xmlns:mc="http://schemas.openxmlformats.org/markup-compatibility/2006" xmlns:aink="http://schemas.microsoft.com/office/drawing/2016/ink" xmlns:am3d="http://schemas.microsoft.com/office/drawing/2017/model3d" xmlns:o="urn:schemas-microsoft-com:office:office" xmlns:r="http://schemas.openxmlformats.org/officeDocument/2006/relationships" xmlns:m="http://schemas.openxmlformats.org/officeDocument/2006/math" xmlns:v="urn:schemas-microsoft-com:vml" xmlns:wp14="http://schemas.microsoft.com/office/word/2010/wordprocessingDrawing" xmlns:wp="http://schemas.openxmlformats.org/drawingml/2006/wordprocessingDrawing" xmlns:w10="urn:schemas-microsoft-com:office:word" xmlns:w="http://schemas.openxmlformats.org/wordprocessingml/2006/main" xmlns:w14="http://schemas.microsoft.com/office/word/2010/wordml" xmlns:w15="http://schemas.microsoft.com/office/word/2012/wordml" xmlns:w16cex="http://schemas.microsoft.com/office/word/2018/wordml/cex" xmlns:w16cid="http://schemas.microsoft.com/office/word/2016/wordml/cid" xmlns:w16="http://schemas.microsoft.com/office/word/2018/wordml" xmlns:w16sdtdh="http://schemas.microsoft.com/office/word/2020/wordml/sdtdatahash" xmlns:w16se="http://schemas.microsoft.com/office/word/2015/wordml/symex" xmlns:wpg="http://schemas.microsoft.com/office/word/2010/wordprocessingGroup" xmlns:wpi="http://schemas.microsoft.com/office/word/2010/wordprocessingInk" xmlns:wne="http://schemas.microsoft.com/office/word/2006/wordml" xmlns:wps="http://schemas.microsoft.com/office/word/2010/wordprocessingShape" mc:Ignorable="w14 w15 w16se w16cid w16 w16cex w16sdtdh wp14">
+  <w:abstractNum w:abstractNumId="0" w15:restartNumberingAfterBreak="0">
+    <w:nsid w:val="00BE3879"/>
+    <w:multiLevelType w:val="hybridMultilevel"/>
+    <w:tmpl w:val="409278E2"/>
+    <w:lvl w:ilvl="0" w:tplc="0409000F">
+      <w:start w:val="1"/>
+      <w:numFmt w:val="decimal"/>
+      <w:lvlText w:val="%1."/>
+      <w:lvlJc w:val="left"/>
+      <w:pPr>
+        <w:ind w:left="720" w:hanging="360"/>
+      </w:pPr>
+      <w:rPr>
+        <w:rFonts w:hint="default"/>
+      </w:rPr>
+    </w:lvl>
+    <w:lvl w:ilvl="1" w:tplc="04090019" w:tentative="1">
+      <w:start w:val="1"/>
+      <w:numFmt w:val="lowerLetter"/>
+      <w:lvlText w:val="%2."/>
+      <w:lvlJc w:val="left"/>
+      <w:pPr>
+        <w:ind w:left="1440" w:hanging="360"/>
+      </w:pPr>
+    </w:lvl>
+    <w:lvl w:ilvl="2" w:tplc="0409001B" w:tentative="1">
+      <w:start w:val="1"/>
+      <w:numFmt w:val="lowerRoman"/>
+      <w:lvlText w:val="%3."/>
+      <w:lvlJc w:val="right"/>
+      <w:pPr>
+        <w:ind w:left="2160" w:hanging="180"/>
+      </w:pPr>
+    </w:lvl>
+    <w:lvl w:ilvl="3" w:tplc="0409000F" w:tentative="1">
+      <w:start w:val="1"/>
+      <w:numFmt w:val="decimal"/>
+      <w:lvlText w:val="%4."/>
+      <w:lvlJc w:val="left"/>
+      <w:pPr>
+        <w:ind w:left="2880" w:hanging="360"/>
+      </w:pPr>
+    </w:lvl>
+    <w:lvl w:ilvl="4" w:tplc="04090019" w:tentative="1">
+      <w:start w:val="1"/>
+      <w:numFmt w:val="lowerLetter"/>
+      <w:lvlText w:val="%5."/>
+      <w:lvlJc w:val="left"/>
+      <w:pPr>
+        <w:ind w:left="3600" w:hanging="360"/>
+      </w:pPr>
+    </w:lvl>
+    <w:lvl w:ilvl="5" w:tplc="0409001B" w:tentative="1">
+      <w:start w:val="1"/>
+      <w:numFmt w:val="lowerRoman"/>
+      <w:lvlText w:val="%6."/>
+      <w:lvlJc w:val="right"/>
+      <w:pPr>
+        <w:ind w:left="4320" w:hanging="180"/>
+      </w:pPr>
+    </w:lvl>
+    <w:lvl w:ilvl="6" w:tplc="0409000F" w:tentative="1">
+      <w:start w:val="1"/>
+      <w:numFmt w:val="decimal"/>
+      <w:lvlText w:val="%7."/>
+      <w:lvlJc w:val="left"/>
+      <w:pPr>
+        <w:ind w:left="5040" w:hanging="360"/>
+      </w:pPr>
+    </w:lvl>
+    <w:lvl w:ilvl="7" w:tplc="04090019" w:tentative="1">
+      <w:start w:val="1"/>
+      <w:numFmt w:val="lowerLetter"/>
+      <w:lvlText w:val="%8."/>
+      <w:lvlJc w:val="left"/>
+      <w:pPr>
+        <w:ind w:left="5760" w:hanging="360"/>
+      </w:pPr>
+    </w:lvl>
+    <w:lvl w:ilvl="8" w:tplc="0409001B" w:tentative="1">
+      <w:start w:val="1"/>
+      <w:numFmt w:val="lowerRoman"/>
+      <w:lvlText w:val="%9."/>
+      <w:lvlJc w:val="right"/>
+      <w:pPr>
+        <w:ind w:left="6480" w:hanging="180"/>
+      </w:pPr>
+    </w:lvl>
+  </w:abstractNum>
+  <w:abstractNum w:abstractNumId="1" w15:restartNumberingAfterBreak="0">
+    <w:nsid w:val="072B2E2C"/>
+    <w:multiLevelType w:val="hybridMultilevel"/>
+    <w:tmpl w:val="AE440F46"/>
+    <w:lvl w:ilvl="0" w:tplc="DA1CEBA4">
+      <w:start w:val="1"/>
+      <w:numFmt w:val="upperRoman"/>
+      <w:lvlText w:val="%1)"/>
+      <w:lvlJc w:val="left"/>
+      <w:pPr>
+        <w:ind w:left="1080" w:hanging="720"/>
+      </w:pPr>
+      <w:rPr>
+        <w:rFonts w:hint="default"/>
+      </w:rPr>
+    </w:lvl>
+    <w:lvl w:ilvl="1" w:tplc="04090019" w:tentative="1">
+      <w:start w:val="1"/>
+      <w:numFmt w:val="lowerLetter"/>
+      <w:lvlText w:val="%2."/>
+      <w:lvlJc w:val="left"/>
+      <w:pPr>
+        <w:ind w:left="1440" w:hanging="360"/>
+      </w:pPr>
+    </w:lvl>
+    <w:lvl w:ilvl="2" w:tplc="0409001B" w:tentative="1">
+      <w:start w:val="1"/>
+      <w:numFmt w:val="lowerRoman"/>
+      <w:lvlText w:val="%3."/>
+      <w:lvlJc w:val="right"/>
+      <w:pPr>
+        <w:ind w:left="2160" w:hanging="180"/>
+      </w:pPr>
+    </w:lvl>
+    <w:lvl w:ilvl="3" w:tplc="0409000F" w:tentative="1">
+      <w:start w:val="1"/>
+      <w:numFmt w:val="decimal"/>
+      <w:lvlText w:val="%4."/>
+      <w:lvlJc w:val="left"/>
+      <w:pPr>
+        <w:ind w:left="2880" w:hanging="360"/>
+      </w:pPr>
+    </w:lvl>
+    <w:lvl w:ilvl="4" w:tplc="04090019" w:tentative="1">
+      <w:start w:val="1"/>
+      <w:numFmt w:val="lowerLetter"/>
+      <w:lvlText w:val="%5."/>
+      <w:lvlJc w:val="left"/>
+      <w:pPr>
+        <w:ind w:left="3600" w:hanging="360"/>
+      </w:pPr>
+    </w:lvl>
+    <w:lvl w:ilvl="5" w:tplc="0409001B" w:tentative="1">
+      <w:start w:val="1"/>
+      <w:numFmt w:val="lowerRoman"/>
+      <w:lvlText w:val="%6."/>
+      <w:lvlJc w:val="right"/>
+      <w:pPr>
+        <w:ind w:left="4320" w:hanging="180"/>
+      </w:pPr>
+    </w:lvl>
+    <w:lvl w:ilvl="6" w:tplc="0409000F" w:tentative="1">
+      <w:start w:val="1"/>
+      <w:numFmt w:val="decimal"/>
+      <w:lvlText w:val="%7."/>
+      <w:lvlJc w:val="left"/>
+      <w:pPr>
+        <w:ind w:left="5040" w:hanging="360"/>
+      </w:pPr>
+    </w:lvl>
+    <w:lvl w:ilvl="7" w:tplc="04090019" w:tentative="1">
+      <w:start w:val="1"/>
+      <w:numFmt w:val="lowerLetter"/>
+      <w:lvlText w:val="%8."/>
+      <w:lvlJc w:val="left"/>
+      <w:pPr>
+        <w:ind w:left="5760" w:hanging="360"/>
+      </w:pPr>
+    </w:lvl>
+    <w:lvl w:ilvl="8" w:tplc="0409001B" w:tentative="1">
+      <w:start w:val="1"/>
+      <w:numFmt w:val="lowerRoman"/>
+      <w:lvlText w:val="%9."/>
+      <w:lvlJc w:val="right"/>
+      <w:pPr>
+        <w:ind w:left="6480" w:hanging="180"/>
+      </w:pPr>
+    </w:lvl>
+  </w:abstractNum>
+  <w:abstractNum w:abstractNumId="2" w15:restartNumberingAfterBreak="0">
+    <w:nsid w:val="1EBB35C8"/>
+    <w:multiLevelType w:val="hybridMultilevel"/>
+    <w:tmpl w:val="400ECEFC"/>
+    <w:lvl w:ilvl="0" w:tplc="0409000F">
+      <w:start w:val="1"/>
+      <w:numFmt w:val="decimal"/>
+      <w:lvlText w:val="%1."/>
+      <w:lvlJc w:val="left"/>
+      <w:pPr>
+        <w:ind w:left="720" w:hanging="360"/>
+      </w:pPr>
+      <w:rPr>
+        <w:rFonts w:hint="default"/>
+      </w:rPr>
+    </w:lvl>
+    <w:lvl w:ilvl="1" w:tplc="04090019" w:tentative="1">
+      <w:start w:val="1"/>
+      <w:numFmt w:val="lowerLetter"/>
+      <w:lvlText w:val="%2."/>
+      <w:lvlJc w:val="left"/>
+      <w:pPr>
+        <w:ind w:left="1440" w:hanging="360"/>
+      </w:pPr>
+    </w:lvl>
+    <w:lvl w:ilvl="2" w:tplc="0409001B" w:tentative="1">
+      <w:start w:val="1"/>
+      <w:numFmt w:val="lowerRoman"/>
+      <w:lvlText w:val="%3."/>
+      <w:lvlJc w:val="right"/>
+      <w:pPr>
+        <w:ind w:left="2160" w:hanging="180"/>
+      </w:pPr>
+    </w:lvl>
+    <w:lvl w:ilvl="3" w:tplc="0409000F" w:tentative="1">
+      <w:start w:val="1"/>
+      <w:numFmt w:val="decimal"/>
+      <w:lvlText w:val="%4."/>
+      <w:lvlJc w:val="left"/>
+      <w:pPr>
+        <w:ind w:left="2880" w:hanging="360"/>
+      </w:pPr>
+    </w:lvl>
+    <w:lvl w:ilvl="4" w:tplc="04090019" w:tentative="1">
+      <w:start w:val="1"/>
+      <w:numFmt w:val="lowerLetter"/>
+      <w:lvlText w:val="%5."/>
+      <w:lvlJc w:val="left"/>
+      <w:pPr>
+        <w:ind w:left="3600" w:hanging="360"/>
+      </w:pPr>
+    </w:lvl>
+    <w:lvl w:ilvl="5" w:tplc="0409001B" w:tentative="1">
+      <w:start w:val="1"/>
+      <w:numFmt w:val="lowerRoman"/>
+      <w:lvlText w:val="%6."/>
+      <w:lvlJc w:val="right"/>
+      <w:pPr>
+        <w:ind w:left="4320" w:hanging="180"/>
+      </w:pPr>
+    </w:lvl>
+    <w:lvl w:ilvl="6" w:tplc="0409000F" w:tentative="1">
+      <w:start w:val="1"/>
+      <w:numFmt w:val="decimal"/>
+      <w:lvlText w:val="%7."/>
+      <w:lvlJc w:val="left"/>
+      <w:pPr>
+        <w:ind w:left="5040" w:hanging="360"/>
+      </w:pPr>
+    </w:lvl>
+    <w:lvl w:ilvl="7" w:tplc="04090019" w:tentative="1">
+      <w:start w:val="1"/>
+      <w:numFmt w:val="lowerLetter"/>
+      <w:lvlText w:val="%8."/>
+      <w:lvlJc w:val="left"/>
+      <w:pPr>
+        <w:ind w:left="5760" w:hanging="360"/>
+      </w:pPr>
+    </w:lvl>
+    <w:lvl w:ilvl="8" w:tplc="0409001B" w:tentative="1">
+      <w:start w:val="1"/>
+      <w:numFmt w:val="lowerRoman"/>
+      <w:lvlText w:val="%9."/>
+      <w:lvlJc w:val="right"/>
+      <w:pPr>
+        <w:ind w:left="6480" w:hanging="180"/>
+      </w:pPr>
+    </w:lvl>
+  </w:abstractNum>
+  <w:abstractNum w:abstractNumId="3" w15:restartNumberingAfterBreak="0">
+    <w:nsid w:val="270A6345"/>
+    <w:multiLevelType w:val="hybridMultilevel"/>
+    <w:tmpl w:val="F0300C48"/>
+    <w:lvl w:ilvl="0" w:tplc="0409000F">
+      <w:start w:val="1"/>
+      <w:numFmt w:val="decimal"/>
+      <w:lvlText w:val="%1."/>
+      <w:lvlJc w:val="left"/>
+      <w:pPr>
+        <w:ind w:left="720" w:hanging="360"/>
+      </w:pPr>
+      <w:rPr>
+        <w:rFonts w:hint="default"/>
+      </w:rPr>
+    </w:lvl>
+    <w:lvl w:ilvl="1" w:tplc="04090019" w:tentative="1">
+      <w:start w:val="1"/>
+      <w:numFmt w:val="lowerLetter"/>
+      <w:lvlText w:val="%2."/>
+      <w:lvlJc w:val="left"/>
+      <w:pPr>
+        <w:ind w:left="1440" w:hanging="360"/>
+      </w:pPr>
+    </w:lvl>
+    <w:lvl w:ilvl="2" w:tplc="0409001B" w:tentative="1">
+      <w:start w:val="1"/>
+      <w:numFmt w:val="lowerRoman"/>
+      <w:lvlText w:val="%3."/>
+      <w:lvlJc w:val="right"/>
+      <w:pPr>
+        <w:ind w:left="2160" w:hanging="180"/>
+      </w:pPr>
+    </w:lvl>
+    <w:lvl w:ilvl="3" w:tplc="0409000F" w:tentative="1">
+      <w:start w:val="1"/>
+      <w:numFmt w:val="decimal"/>
+      <w:lvlText w:val="%4."/>
+      <w:lvlJc w:val="left"/>
+      <w:pPr>
+        <w:ind w:left="2880" w:hanging="360"/>
+      </w:pPr>
+    </w:lvl>
+    <w:lvl w:ilvl="4" w:tplc="04090019" w:tentative="1">
+      <w:start w:val="1"/>
+      <w:numFmt w:val="lowerLetter"/>
+      <w:lvlText w:val="%5."/>
+      <w:lvlJc w:val="left"/>
+      <w:pPr>
+        <w:ind w:left="3600" w:hanging="360"/>
+      </w:pPr>
+    </w:lvl>
+    <w:lvl w:ilvl="5" w:tplc="0409001B" w:tentative="1">
+      <w:start w:val="1"/>
+      <w:numFmt w:val="lowerRoman"/>
+      <w:lvlText w:val="%6."/>
+      <w:lvlJc w:val="right"/>
+      <w:pPr>
+        <w:ind w:left="4320" w:hanging="180"/>
+      </w:pPr>
+    </w:lvl>
+    <w:lvl w:ilvl="6" w:tplc="0409000F" w:tentative="1">
+      <w:start w:val="1"/>
+      <w:numFmt w:val="decimal"/>
+      <w:lvlText w:val="%7."/>
+      <w:lvlJc w:val="left"/>
+      <w:pPr>
+        <w:ind w:left="5040" w:hanging="360"/>
+      </w:pPr>
+    </w:lvl>
+    <w:lvl w:ilvl="7" w:tplc="04090019" w:tentative="1">
+      <w:start w:val="1"/>
+      <w:numFmt w:val="lowerLetter"/>
+      <w:lvlText w:val="%8."/>
+      <w:lvlJc w:val="left"/>
+      <w:pPr>
+        <w:ind w:left="5760" w:hanging="360"/>
+      </w:pPr>
+    </w:lvl>
+    <w:lvl w:ilvl="8" w:tplc="0409001B" w:tentative="1">
+      <w:start w:val="1"/>
+      <w:numFmt w:val="lowerRoman"/>
+      <w:lvlText w:val="%9."/>
+      <w:lvlJc w:val="right"/>
+      <w:pPr>
+        <w:ind w:left="6480" w:hanging="180"/>
+      </w:pPr>
+    </w:lvl>
+  </w:abstractNum>
+  <w:abstractNum w:abstractNumId="4" w15:restartNumberingAfterBreak="0">
+    <w:nsid w:val="27243F7C"/>
+    <w:multiLevelType w:val="hybridMultilevel"/>
+    <w:tmpl w:val="4938537E"/>
+    <w:lvl w:ilvl="0" w:tplc="0409000F">
+      <w:start w:val="1"/>
+      <w:numFmt w:val="decimal"/>
+      <w:lvlText w:val="%1."/>
+      <w:lvlJc w:val="left"/>
+      <w:pPr>
+        <w:ind w:left="720" w:hanging="360"/>
+      </w:pPr>
+      <w:rPr>
+        <w:rFonts w:hint="default"/>
+      </w:rPr>
+    </w:lvl>
+    <w:lvl w:ilvl="1" w:tplc="04090019" w:tentative="1">
+      <w:start w:val="1"/>
+      <w:numFmt w:val="lowerLetter"/>
+      <w:lvlText w:val="%2."/>
+      <w:lvlJc w:val="left"/>
+      <w:pPr>
+        <w:ind w:left="1440" w:hanging="360"/>
+      </w:pPr>
+    </w:lvl>
+    <w:lvl w:ilvl="2" w:tplc="0409001B" w:tentative="1">
+      <w:start w:val="1"/>
+      <w:numFmt w:val="lowerRoman"/>
+      <w:lvlText w:val="%3."/>
+      <w:lvlJc w:val="right"/>
+      <w:pPr>
+        <w:ind w:left="2160" w:hanging="180"/>
+      </w:pPr>
+    </w:lvl>
+    <w:lvl w:ilvl="3" w:tplc="0409000F" w:tentative="1">
+      <w:start w:val="1"/>
+      <w:numFmt w:val="decimal"/>
+      <w:lvlText w:val="%4."/>
+      <w:lvlJc w:val="left"/>
+      <w:pPr>
+        <w:ind w:left="2880" w:hanging="360"/>
+      </w:pPr>
+    </w:lvl>
+    <w:lvl w:ilvl="4" w:tplc="04090019" w:tentative="1">
+      <w:start w:val="1"/>
+      <w:numFmt w:val="lowerLetter"/>
+      <w:lvlText w:val="%5."/>
+      <w:lvlJc w:val="left"/>
+      <w:pPr>
+        <w:ind w:left="3600" w:hanging="360"/>
+      </w:pPr>
+    </w:lvl>
+    <w:lvl w:ilvl="5" w:tplc="0409001B" w:tentative="1">
+      <w:start w:val="1"/>
+      <w:numFmt w:val="lowerRoman"/>
+      <w:lvlText w:val="%6."/>
+      <w:lvlJc w:val="right"/>
+      <w:pPr>
+        <w:ind w:left="4320" w:hanging="180"/>
+      </w:pPr>
+    </w:lvl>
+    <w:lvl w:ilvl="6" w:tplc="0409000F" w:tentative="1">
+      <w:start w:val="1"/>
+      <w:numFmt w:val="decimal"/>
+      <w:lvlText w:val="%7."/>
+      <w:lvlJc w:val="left"/>
+      <w:pPr>
+        <w:ind w:left="5040" w:hanging="360"/>
+      </w:pPr>
+    </w:lvl>
+    <w:lvl w:ilvl="7" w:tplc="04090019" w:tentative="1">
+      <w:start w:val="1"/>
+      <w:numFmt w:val="lowerLetter"/>
+      <w:lvlText w:val="%8."/>
+      <w:lvlJc w:val="left"/>
+      <w:pPr>
+        <w:ind w:left="5760" w:hanging="360"/>
+      </w:pPr>
+    </w:lvl>
+    <w:lvl w:ilvl="8" w:tplc="0409001B" w:tentative="1">
+      <w:start w:val="1"/>
+      <w:numFmt w:val="lowerRoman"/>
+      <w:lvlText w:val="%9."/>
+      <w:lvlJc w:val="right"/>
+      <w:pPr>
+        <w:ind w:left="6480" w:hanging="180"/>
+      </w:pPr>
+    </w:lvl>
+  </w:abstractNum>
+  <w:abstractNum w:abstractNumId="5" w15:restartNumberingAfterBreak="0">
+    <w:nsid w:val="5B7C5EDC"/>
+    <w:multiLevelType w:val="hybridMultilevel"/>
+    <w:tmpl w:val="1E3AF9D4"/>
+    <w:lvl w:ilvl="0" w:tplc="0409000F">
+      <w:start w:val="1"/>
+      <w:numFmt w:val="decimal"/>
+      <w:lvlText w:val="%1."/>
+      <w:lvlJc w:val="left"/>
+      <w:pPr>
+        <w:ind w:left="720" w:hanging="360"/>
+      </w:pPr>
+      <w:rPr>
+        <w:rFonts w:hint="default"/>
+      </w:rPr>
+    </w:lvl>
+    <w:lvl w:ilvl="1" w:tplc="04090019" w:tentative="1">
+      <w:start w:val="1"/>
+      <w:numFmt w:val="lowerLetter"/>
+      <w:lvlText w:val="%2."/>
+      <w:lvlJc w:val="left"/>
+      <w:pPr>
+        <w:ind w:left="1440" w:hanging="360"/>
+      </w:pPr>
+    </w:lvl>
+    <w:lvl w:ilvl="2" w:tplc="0409001B" w:tentative="1">
+      <w:start w:val="1"/>
+      <w:numFmt w:val="lowerRoman"/>
+      <w:lvlText w:val="%3."/>
+      <w:lvlJc w:val="right"/>
+      <w:pPr>
+        <w:ind w:left="2160" w:hanging="180"/>
+      </w:pPr>
+    </w:lvl>
+    <w:lvl w:ilvl="3" w:tplc="0409000F" w:tentative="1">
+      <w:start w:val="1"/>
+      <w:numFmt w:val="decimal"/>
+      <w:lvlText w:val="%4."/>
+      <w:lvlJc w:val="left"/>
+      <w:pPr>
+        <w:ind w:left="2880" w:hanging="360"/>
+      </w:pPr>
+    </w:lvl>
+    <w:lvl w:ilvl="4" w:tplc="04090019" w:tentative="1">
+      <w:start w:val="1"/>
+      <w:numFmt w:val="lowerLetter"/>
+      <w:lvlText w:val="%5."/>
+      <w:lvlJc w:val="left"/>
+      <w:pPr>
+        <w:ind w:left="3600" w:hanging="360"/>
+      </w:pPr>
+    </w:lvl>
+    <w:lvl w:ilvl="5" w:tplc="0409001B" w:tentative="1">
+      <w:start w:val="1"/>
+      <w:numFmt w:val="lowerRoman"/>
+      <w:lvlText w:val="%6."/>
+      <w:lvlJc w:val="right"/>
+      <w:pPr>
+        <w:ind w:left="4320" w:hanging="180"/>
+      </w:pPr>
+    </w:lvl>
+    <w:lvl w:ilvl="6" w:tplc="0409000F" w:tentative="1">
+      <w:start w:val="1"/>
+      <w:numFmt w:val="decimal"/>
+      <w:lvlText w:val="%7."/>
+      <w:lvlJc w:val="left"/>
+      <w:pPr>
+        <w:ind w:left="5040" w:hanging="360"/>
+      </w:pPr>
+    </w:lvl>
+    <w:lvl w:ilvl="7" w:tplc="04090019" w:tentative="1">
+      <w:start w:val="1"/>
+      <w:numFmt w:val="lowerLetter"/>
+      <w:lvlText w:val="%8."/>
+      <w:lvlJc w:val="left"/>
+      <w:pPr>
+        <w:ind w:left="5760" w:hanging="360"/>
+      </w:pPr>
+    </w:lvl>
+    <w:lvl w:ilvl="8" w:tplc="0409001B" w:tentative="1">
+      <w:start w:val="1"/>
+      <w:numFmt w:val="lowerRoman"/>
+      <w:lvlText w:val="%9."/>
+      <w:lvlJc w:val="right"/>
+      <w:pPr>
+        <w:ind w:left="6480" w:hanging="180"/>
+      </w:pPr>
+    </w:lvl>
+  </w:abstractNum>
+  <w:abstractNum w:abstractNumId="6" w15:restartNumberingAfterBreak="0">
+    <w:nsid w:val="63934FD2"/>
+    <w:multiLevelType w:val="hybridMultilevel"/>
+    <w:tmpl w:val="7B5A8BF2"/>
+    <w:lvl w:ilvl="0" w:tplc="0409000F">
+      <w:start w:val="1"/>
+      <w:numFmt w:val="decimal"/>
+      <w:lvlText w:val="%1."/>
+      <w:lvlJc w:val="left"/>
+      <w:pPr>
+        <w:ind w:left="360" w:hanging="360"/>
+      </w:pPr>
+      <w:rPr>
+        <w:rFonts w:hint="default"/>
+      </w:rPr>
+    </w:lvl>
+    <w:lvl w:ilvl="1" w:tplc="04090019" w:tentative="1">
+      <w:start w:val="1"/>
+      <w:numFmt w:val="lowerLetter"/>
+      <w:lvlText w:val="%2."/>
+      <w:lvlJc w:val="left"/>
+      <w:pPr>
+        <w:ind w:left="1080" w:hanging="360"/>
+      </w:pPr>
+    </w:lvl>
+    <w:lvl w:ilvl="2" w:tplc="0409001B" w:tentative="1">
+      <w:start w:val="1"/>
+      <w:numFmt w:val="lowerRoman"/>
+      <w:lvlText w:val="%3."/>
+      <w:lvlJc w:val="right"/>
+      <w:pPr>
+        <w:ind w:left="1800" w:hanging="180"/>
+      </w:pPr>
+    </w:lvl>
+    <w:lvl w:ilvl="3" w:tplc="0409000F" w:tentative="1">
+      <w:start w:val="1"/>
+      <w:numFmt w:val="decimal"/>
+      <w:lvlText w:val="%4."/>
+      <w:lvlJc w:val="left"/>
+      <w:pPr>
+        <w:ind w:left="2520" w:hanging="360"/>
+      </w:pPr>
+    </w:lvl>
+    <w:lvl w:ilvl="4" w:tplc="04090019" w:tentative="1">
+      <w:start w:val="1"/>
+      <w:numFmt w:val="lowerLetter"/>
+      <w:lvlText w:val="%5."/>
+      <w:lvlJc w:val="left"/>
+      <w:pPr>
+        <w:ind w:left="3240" w:hanging="360"/>
+      </w:pPr>
+    </w:lvl>
+    <w:lvl w:ilvl="5" w:tplc="0409001B" w:tentative="1">
+      <w:start w:val="1"/>
+      <w:numFmt w:val="lowerRoman"/>
+      <w:lvlText w:val="%6."/>
+      <w:lvlJc w:val="right"/>
+      <w:pPr>
+        <w:ind w:left="3960" w:hanging="180"/>
+      </w:pPr>
+    </w:lvl>
+    <w:lvl w:ilvl="6" w:tplc="0409000F" w:tentative="1">
+      <w:start w:val="1"/>
+      <w:numFmt w:val="decimal"/>
+      <w:lvlText w:val="%7."/>
+      <w:lvlJc w:val="left"/>
+      <w:pPr>
+        <w:ind w:left="4680" w:hanging="360"/>
+      </w:pPr>
+    </w:lvl>
+    <w:lvl w:ilvl="7" w:tplc="04090019" w:tentative="1">
+      <w:start w:val="1"/>
+      <w:numFmt w:val="lowerLetter"/>
+      <w:lvlText w:val="%8."/>
+      <w:lvlJc w:val="left"/>
+      <w:pPr>
+        <w:ind w:left="5400" w:hanging="360"/>
+      </w:pPr>
+    </w:lvl>
+    <w:lvl w:ilvl="8" w:tplc="0409001B" w:tentative="1">
+      <w:start w:val="1"/>
+      <w:numFmt w:val="lowerRoman"/>
+      <w:lvlText w:val="%9."/>
+      <w:lvlJc w:val="right"/>
+      <w:pPr>
+        <w:ind w:left="6120" w:hanging="180"/>
+      </w:pPr>
+    </w:lvl>
+  </w:abstractNum>
+  <w:abstractNum w:abstractNumId="7" w15:restartNumberingAfterBreak="0">
+    <w:nsid w:val="73763DEB"/>
+    <w:multiLevelType w:val="hybridMultilevel"/>
+    <w:tmpl w:val="FCAC1CDC"/>
+    <w:lvl w:ilvl="0" w:tplc="0409000F">
+      <w:start w:val="1"/>
+      <w:numFmt w:val="decimal"/>
+      <w:lvlText w:val="%1."/>
+      <w:lvlJc w:val="left"/>
+      <w:pPr>
+        <w:ind w:left="720" w:hanging="360"/>
+      </w:pPr>
+      <w:rPr>
+        <w:rFonts w:hint="default"/>
+      </w:rPr>
+    </w:lvl>
+    <w:lvl w:ilvl="1" w:tplc="04090019" w:tentative="1">
+      <w:start w:val="1"/>
+      <w:numFmt w:val="lowerLetter"/>
+      <w:lvlText w:val="%2."/>
+      <w:lvlJc w:val="left"/>
+      <w:pPr>
+        <w:ind w:left="1440" w:hanging="360"/>
+      </w:pPr>
+    </w:lvl>
+    <w:lvl w:ilvl="2" w:tplc="0409001B" w:tentative="1">
+      <w:start w:val="1"/>
+      <w:numFmt w:val="lowerRoman"/>
+      <w:lvlText w:val="%3."/>
+      <w:lvlJc w:val="right"/>
+      <w:pPr>
+        <w:ind w:left="2160" w:hanging="180"/>
+      </w:pPr>
+    </w:lvl>
+    <w:lvl w:ilvl="3" w:tplc="0409000F" w:tentative="1">
+      <w:start w:val="1"/>
+      <w:numFmt w:val="decimal"/>
+      <w:lvlText w:val="%4."/>
+      <w:lvlJc w:val="left"/>
+      <w:pPr>
+        <w:ind w:left="2880" w:hanging="360"/>
+      </w:pPr>
+    </w:lvl>
+    <w:lvl w:ilvl="4" w:tplc="04090019" w:tentative="1">
+      <w:start w:val="1"/>
+      <w:numFmt w:val="lowerLetter"/>
+      <w:lvlText w:val="%5."/>
+      <w:lvlJc w:val="left"/>
+      <w:pPr>
+        <w:ind w:left="3600" w:hanging="360"/>
+      </w:pPr>
+    </w:lvl>
+    <w:lvl w:ilvl="5" w:tplc="0409001B" w:tentative="1">
+      <w:start w:val="1"/>
+      <w:numFmt w:val="lowerRoman"/>
+      <w:lvlText w:val="%6."/>
+      <w:lvlJc w:val="right"/>
+      <w:pPr>
+        <w:ind w:left="4320" w:hanging="180"/>
+      </w:pPr>
+    </w:lvl>
+    <w:lvl w:ilvl="6" w:tplc="0409000F" w:tentative="1">
+      <w:start w:val="1"/>
+      <w:numFmt w:val="decimal"/>
+      <w:lvlText w:val="%7."/>
+      <w:lvlJc w:val="left"/>
+      <w:pPr>
+        <w:ind w:left="5040" w:hanging="360"/>
+      </w:pPr>
+    </w:lvl>
+    <w:lvl w:ilvl="7" w:tplc="04090019" w:tentative="1">
+      <w:start w:val="1"/>
+      <w:numFmt w:val="lowerLetter"/>
+      <w:lvlText w:val="%8."/>
+      <w:lvlJc w:val="left"/>
+      <w:pPr>
+        <w:ind w:left="5760" w:hanging="360"/>
+      </w:pPr>
+    </w:lvl>
+    <w:lvl w:ilvl="8" w:tplc="0409001B" w:tentative="1">
+      <w:start w:val="1"/>
+      <w:numFmt w:val="lowerRoman"/>
+      <w:lvlText w:val="%9."/>
+      <w:lvlJc w:val="right"/>
+      <w:pPr>
+        <w:ind w:left="6480" w:hanging="180"/>
+      </w:pPr>
+    </w:lvl>
+  </w:abstractNum>
+  <w:abstractNum w:abstractNumId="8" w15:restartNumberingAfterBreak="0">
+    <w:nsid w:val="76270D87"/>
+    <w:multiLevelType w:val="hybridMultilevel"/>
+    <w:tmpl w:val="79E8414C"/>
+    <w:lvl w:ilvl="0" w:tplc="04090011">
+      <w:start w:val="1"/>
+      <w:numFmt w:val="decimal"/>
+      <w:lvlText w:val="%1)"/>
+      <w:lvlJc w:val="left"/>
+      <w:pPr>
+        <w:ind w:left="720" w:hanging="360"/>
+      </w:pPr>
+      <w:rPr>
+        <w:rFonts w:hint="default"/>
+      </w:rPr>
+    </w:lvl>
+    <w:lvl w:ilvl="1" w:tplc="04090019" w:tentative="1">
+      <w:start w:val="1"/>
+      <w:numFmt w:val="lowerLetter"/>
+      <w:lvlText w:val="%2."/>
+      <w:lvlJc w:val="left"/>
+      <w:pPr>
+        <w:ind w:left="1440" w:hanging="360"/>
+      </w:pPr>
+    </w:lvl>
+    <w:lvl w:ilvl="2" w:tplc="0409001B" w:tentative="1">
+      <w:start w:val="1"/>
+      <w:numFmt w:val="lowerRoman"/>
+      <w:lvlText w:val="%3."/>
+      <w:lvlJc w:val="right"/>
+      <w:pPr>
+        <w:ind w:left="2160" w:hanging="180"/>
+      </w:pPr>
+    </w:lvl>
+    <w:lvl w:ilvl="3" w:tplc="0409000F" w:tentative="1">
+      <w:start w:val="1"/>
+      <w:numFmt w:val="decimal"/>
+      <w:lvlText w:val="%4."/>
+      <w:lvlJc w:val="left"/>
+      <w:pPr>
+        <w:ind w:left="2880" w:hanging="360"/>
+      </w:pPr>
+    </w:lvl>
+    <w:lvl w:ilvl="4" w:tplc="04090019" w:tentative="1">
+      <w:start w:val="1"/>
+      <w:numFmt w:val="lowerLetter"/>
+      <w:lvlText w:val="%5."/>
+      <w:lvlJc w:val="left"/>
+      <w:pPr>
+        <w:ind w:left="3600" w:hanging="360"/>
+      </w:pPr>
+    </w:lvl>
+    <w:lvl w:ilvl="5" w:tplc="0409001B" w:tentative="1">
+      <w:start w:val="1"/>
+      <w:numFmt w:val="lowerRoman"/>
+      <w:lvlText w:val="%6."/>
+      <w:lvlJc w:val="right"/>
+      <w:pPr>
+        <w:ind w:left="4320" w:hanging="180"/>
+      </w:pPr>
+    </w:lvl>
+    <w:lvl w:ilvl="6" w:tplc="0409000F" w:tentative="1">
+      <w:start w:val="1"/>
+      <w:numFmt w:val="decimal"/>
+      <w:lvlText w:val="%7."/>
+      <w:lvlJc w:val="left"/>
+      <w:pPr>
+        <w:ind w:left="5040" w:hanging="360"/>
+      </w:pPr>
+    </w:lvl>
+    <w:lvl w:ilvl="7" w:tplc="04090019" w:tentative="1">
+      <w:start w:val="1"/>
+      <w:numFmt w:val="lowerLetter"/>
+      <w:lvlText w:val="%8."/>
+      <w:lvlJc w:val="left"/>
+      <w:pPr>
+        <w:ind w:left="5760" w:hanging="360"/>
+      </w:pPr>
+    </w:lvl>
+    <w:lvl w:ilvl="8" w:tplc="0409001B" w:tentative="1">
+      <w:start w:val="1"/>
+      <w:numFmt w:val="lowerRoman"/>
+      <w:lvlText w:val="%9."/>
+      <w:lvlJc w:val="right"/>
+      <w:pPr>
+        <w:ind w:left="6480" w:hanging="180"/>
+      </w:pPr>
+    </w:lvl>
+  </w:abstractNum>
+  <w:num w:numId="1">
+    <w:abstractNumId w:val="1"/>
+  </w:num>
+  <w:num w:numId="2">
+    <w:abstractNumId w:val="6"/>
+  </w:num>
+  <w:num w:numId="3">
+    <w:abstractNumId w:val="3"/>
+  </w:num>
+  <w:num w:numId="4">
+    <w:abstractNumId w:val="0"/>
+  </w:num>
+  <w:num w:numId="5">
+    <w:abstractNumId w:val="4"/>
+  </w:num>
+  <w:num w:numId="6">
+    <w:abstractNumId w:val="8"/>
+  </w:num>
+  <w:num w:numId="7">
+    <w:abstractNumId w:val="2"/>
+  </w:num>
+  <w:num w:numId="8">
+    <w:abstractNumId w:val="5"/>
+  </w:num>
+  <w:num w:numId="9">
+    <w:abstractNumId w:val="7"/>
+  </w:num>
+</w:numbering>
 </file>
 
 <file path=word/styles.xml><?xml version="1.0" encoding="utf-8"?>
@@ -443,6 +1977,17 @@
     <w:semiHidden/>
     <w:unhideWhenUsed/>
   </w:style>
+  <w:style w:type="paragraph" w:styleId="ListParagraph">
+    <w:name w:val="List Paragraph"/>
+    <w:basedOn w:val="Normal"/>
+    <w:uiPriority w:val="34"/>
+    <w:qFormat/>
+    <w:rsid w:val="000F7CBF"/>
+    <w:pPr>
+      <w:ind w:left="720"/>
+      <w:contextualSpacing/>
+    </w:pPr>
+  </w:style>
 </w:styles>
 </file>
 

</xml_diff>

<commit_message>
diagram and flowchar add a new img descibe entity realtionship database
</commit_message>
<xml_diff>
--- a/Presentation (word and power point)/presentation.docx
+++ b/Presentation (word and power point)/presentation.docx
@@ -188,6 +188,7 @@
       </w:pPr>
       <w:r>
         <w:rPr>
+          <w:noProof/>
           <w:sz w:val="24"/>
           <w:szCs w:val="24"/>
           <w:lang w:val="vi-VN"/>
@@ -197,194 +198,6 @@
             <wp:extent cx="2644369" cy="3025402"/>
             <wp:effectExtent l="0" t="0" r="3810" b="3810"/>
             <wp:docPr id="1" name="Picture 1"/>
-            <wp:cNvGraphicFramePr>
-              <a:graphicFrameLocks xmlns:a="http://schemas.openxmlformats.org/drawingml/2006/main" noChangeAspect="1"/>
-            </wp:cNvGraphicFramePr>
-            <a:graphic xmlns:a="http://schemas.openxmlformats.org/drawingml/2006/main">
-              <a:graphicData uri="http://schemas.openxmlformats.org/drawingml/2006/picture">
-                <pic:pic xmlns:pic="http://schemas.openxmlformats.org/drawingml/2006/picture">
-                  <pic:nvPicPr>
-                    <pic:cNvPr id="1" name=""/>
-                    <pic:cNvPicPr/>
-                  </pic:nvPicPr>
-                  <pic:blipFill>
-                    <a:blip r:embed="rId5"/>
-                    <a:stretch>
-                      <a:fillRect/>
-                    </a:stretch>
-                  </pic:blipFill>
-                  <pic:spPr>
-                    <a:xfrm>
-                      <a:off x="0" y="0"/>
-                      <a:ext cx="2644369" cy="3025402"/>
-                    </a:xfrm>
-                    <a:prstGeom prst="rect">
-                      <a:avLst/>
-                    </a:prstGeom>
-                  </pic:spPr>
-                </pic:pic>
-              </a:graphicData>
-            </a:graphic>
-          </wp:inline>
-        </w:drawing>
-      </w:r>
-    </w:p>
-    <w:p>
-      <w:pPr>
-        <w:pStyle w:val="ListParagraph"/>
-        <w:numPr>
-          <w:ilvl w:val="0"/>
-          <w:numId w:val="9"/>
-        </w:numPr>
-        <w:jc w:val="both"/>
-        <w:rPr>
-          <w:sz w:val="24"/>
-          <w:szCs w:val="24"/>
-          <w:lang w:val="vi-VN"/>
-        </w:rPr>
-      </w:pPr>
-      <w:r>
-        <w:rPr>
-          <w:b/>
-          <w:bCs/>
-          <w:sz w:val="28"/>
-          <w:szCs w:val="28"/>
-          <w:lang w:val="vi-VN"/>
-        </w:rPr>
-        <w:t>a</w:t>
-      </w:r>
-      <w:r>
-        <w:rPr>
-          <w:b/>
-          <w:bCs/>
-          <w:sz w:val="28"/>
-          <w:szCs w:val="28"/>
-          <w:lang w:val="vi-VN"/>
-        </w:rPr>
-        <w:t>dmin</w:t>
-      </w:r>
-      <w:r>
-        <w:rPr>
-          <w:sz w:val="24"/>
-          <w:szCs w:val="24"/>
-          <w:lang w:val="vi-VN"/>
-        </w:rPr>
-        <w:t xml:space="preserve">: </w:t>
-      </w:r>
-      <w:r>
-        <w:rPr>
-          <w:sz w:val="24"/>
-          <w:szCs w:val="24"/>
-          <w:lang w:val="vi-VN"/>
-        </w:rPr>
-        <w:t>chứa phpMyadmin và dashboard</w:t>
-      </w:r>
-    </w:p>
-    <w:p>
-      <w:pPr>
-        <w:pStyle w:val="ListParagraph"/>
-        <w:jc w:val="both"/>
-        <w:rPr>
-          <w:sz w:val="24"/>
-          <w:szCs w:val="24"/>
-          <w:lang w:val="vi-VN"/>
-        </w:rPr>
-      </w:pPr>
-      <w:r>
-        <w:rPr>
-          <w:sz w:val="24"/>
-          <w:szCs w:val="24"/>
-          <w:lang w:val="vi-VN"/>
-        </w:rPr>
-        <w:drawing>
-          <wp:inline distT="0" distB="0" distL="0" distR="0" wp14:anchorId="28A04398" wp14:editId="274DF510">
-            <wp:extent cx="2522439" cy="556308"/>
-            <wp:effectExtent l="0" t="0" r="0" b="0"/>
-            <wp:docPr id="2" name="Picture 2"/>
-            <wp:cNvGraphicFramePr>
-              <a:graphicFrameLocks xmlns:a="http://schemas.openxmlformats.org/drawingml/2006/main" noChangeAspect="1"/>
-            </wp:cNvGraphicFramePr>
-            <a:graphic xmlns:a="http://schemas.openxmlformats.org/drawingml/2006/main">
-              <a:graphicData uri="http://schemas.openxmlformats.org/drawingml/2006/picture">
-                <pic:pic xmlns:pic="http://schemas.openxmlformats.org/drawingml/2006/picture">
-                  <pic:nvPicPr>
-                    <pic:cNvPr id="1" name=""/>
-                    <pic:cNvPicPr/>
-                  </pic:nvPicPr>
-                  <pic:blipFill>
-                    <a:blip r:embed="rId6"/>
-                    <a:stretch>
-                      <a:fillRect/>
-                    </a:stretch>
-                  </pic:blipFill>
-                  <pic:spPr>
-                    <a:xfrm>
-                      <a:off x="0" y="0"/>
-                      <a:ext cx="2522439" cy="556308"/>
-                    </a:xfrm>
-                    <a:prstGeom prst="rect">
-                      <a:avLst/>
-                    </a:prstGeom>
-                  </pic:spPr>
-                </pic:pic>
-              </a:graphicData>
-            </a:graphic>
-          </wp:inline>
-        </w:drawing>
-      </w:r>
-    </w:p>
-    <w:p>
-      <w:pPr>
-        <w:pStyle w:val="ListParagraph"/>
-        <w:numPr>
-          <w:ilvl w:val="0"/>
-          <w:numId w:val="9"/>
-        </w:numPr>
-        <w:jc w:val="both"/>
-        <w:rPr>
-          <w:sz w:val="24"/>
-          <w:szCs w:val="24"/>
-          <w:lang w:val="vi-VN"/>
-        </w:rPr>
-      </w:pPr>
-      <w:r>
-        <w:rPr>
-          <w:b/>
-          <w:bCs/>
-          <w:sz w:val="28"/>
-          <w:szCs w:val="28"/>
-          <w:lang w:val="vi-VN"/>
-        </w:rPr>
-        <w:t>assets</w:t>
-      </w:r>
-      <w:r>
-        <w:rPr>
-          <w:sz w:val="24"/>
-          <w:szCs w:val="24"/>
-          <w:lang w:val="vi-VN"/>
-        </w:rPr>
-        <w:t>: chứa img, js, style</w:t>
-      </w:r>
-    </w:p>
-    <w:p>
-      <w:pPr>
-        <w:pStyle w:val="ListParagraph"/>
-        <w:jc w:val="both"/>
-        <w:rPr>
-          <w:sz w:val="24"/>
-          <w:szCs w:val="24"/>
-          <w:lang w:val="vi-VN"/>
-        </w:rPr>
-      </w:pPr>
-      <w:r>
-        <w:rPr>
-          <w:lang w:val="vi-VN"/>
-        </w:rPr>
-        <w:drawing>
-          <wp:inline distT="0" distB="0" distL="0" distR="0" wp14:anchorId="7E3C61DE" wp14:editId="6D8381D9">
-            <wp:extent cx="2408129" cy="731583"/>
-            <wp:effectExtent l="0" t="0" r="0" b="0"/>
-            <wp:docPr id="3" name="Picture 3"/>
             <wp:cNvGraphicFramePr>
               <a:graphicFrameLocks xmlns:a="http://schemas.openxmlformats.org/drawingml/2006/main" noChangeAspect="1"/>
             </wp:cNvGraphicFramePr>
@@ -404,7 +217,7 @@
                   <pic:spPr>
                     <a:xfrm>
                       <a:off x="0" y="0"/>
-                      <a:ext cx="2408129" cy="731583"/>
+                      <a:ext cx="2644369" cy="3025402"/>
                     </a:xfrm>
                     <a:prstGeom prst="rect">
                       <a:avLst/>
@@ -439,16 +252,33 @@
           <w:szCs w:val="28"/>
           <w:lang w:val="vi-VN"/>
         </w:rPr>
-        <w:lastRenderedPageBreak/>
-        <w:t>components</w:t>
-      </w:r>
-      <w:r>
-        <w:rPr>
-          <w:sz w:val="24"/>
-          <w:szCs w:val="24"/>
-          <w:lang w:val="vi-VN"/>
-        </w:rPr>
-        <w:t xml:space="preserve">: lưu các thành phần của trang web, chúng tôi sử dụng công nghệ require trong php để chia web thành các component. Điều này giúp cho dự án không bị lặp lại các đoạn code mà được sử dụng nhiều lần. </w:t>
+        <w:t>a</w:t>
+      </w:r>
+      <w:r>
+        <w:rPr>
+          <w:b/>
+          <w:bCs/>
+          <w:sz w:val="28"/>
+          <w:szCs w:val="28"/>
+          <w:lang w:val="vi-VN"/>
+        </w:rPr>
+        <w:t>dmin</w:t>
+      </w:r>
+      <w:r>
+        <w:rPr>
+          <w:sz w:val="24"/>
+          <w:szCs w:val="24"/>
+          <w:lang w:val="vi-VN"/>
+        </w:rPr>
+        <w:t xml:space="preserve">: </w:t>
+      </w:r>
+      <w:r>
+        <w:rPr>
+          <w:sz w:val="24"/>
+          <w:szCs w:val="24"/>
+          <w:lang w:val="vi-VN"/>
+        </w:rPr>
+        <w:t>chứa phpMyadmin và dashboard</w:t>
       </w:r>
     </w:p>
     <w:p>
@@ -463,13 +293,16 @@
       </w:pPr>
       <w:r>
         <w:rPr>
+          <w:noProof/>
+          <w:sz w:val="24"/>
+          <w:szCs w:val="24"/>
           <w:lang w:val="vi-VN"/>
         </w:rPr>
         <w:drawing>
-          <wp:inline distT="0" distB="0" distL="0" distR="0" wp14:anchorId="7CD8037F" wp14:editId="060B100F">
-            <wp:extent cx="2453853" cy="3703641"/>
-            <wp:effectExtent l="0" t="0" r="3810" b="0"/>
-            <wp:docPr id="4" name="Picture 4"/>
+          <wp:inline distT="0" distB="0" distL="0" distR="0" wp14:anchorId="28A04398" wp14:editId="274DF510">
+            <wp:extent cx="2522439" cy="556308"/>
+            <wp:effectExtent l="0" t="0" r="0" b="0"/>
+            <wp:docPr id="2" name="Picture 2"/>
             <wp:cNvGraphicFramePr>
               <a:graphicFrameLocks xmlns:a="http://schemas.openxmlformats.org/drawingml/2006/main" noChangeAspect="1"/>
             </wp:cNvGraphicFramePr>
@@ -489,7 +322,7 @@
                   <pic:spPr>
                     <a:xfrm>
                       <a:off x="0" y="0"/>
-                      <a:ext cx="2453853" cy="3703641"/>
+                      <a:ext cx="2522439" cy="556308"/>
                     </a:xfrm>
                     <a:prstGeom prst="rect">
                       <a:avLst/>
@@ -505,6 +338,10 @@
     <w:p>
       <w:pPr>
         <w:pStyle w:val="ListParagraph"/>
+        <w:numPr>
+          <w:ilvl w:val="0"/>
+          <w:numId w:val="9"/>
+        </w:numPr>
         <w:jc w:val="both"/>
         <w:rPr>
           <w:sz w:val="24"/>
@@ -514,19 +351,21 @@
       </w:pPr>
       <w:r>
         <w:rPr>
-          <w:sz w:val="24"/>
-          <w:szCs w:val="24"/>
-          <w:lang w:val="vi-VN"/>
-        </w:rPr>
-        <w:t xml:space="preserve">Chúng tôi đã có phương án require các thành phần không thể thiếu như header.php footer.php riêng phần main, tùy theo từng loại trang chúng tôi require các file khác nhau, vd: khi người dùng ấn vào đồ dùng sinh hoạt, chúng tôi sẽ require </w:t>
-      </w:r>
-      <w:r>
-        <w:rPr>
-          <w:sz w:val="24"/>
-          <w:szCs w:val="24"/>
-          <w:lang w:val="vi-VN"/>
-        </w:rPr>
-        <w:t>file ddshMain.php</w:t>
+          <w:b/>
+          <w:bCs/>
+          <w:sz w:val="28"/>
+          <w:szCs w:val="28"/>
+          <w:lang w:val="vi-VN"/>
+        </w:rPr>
+        <w:t>assets</w:t>
+      </w:r>
+      <w:r>
+        <w:rPr>
+          <w:sz w:val="24"/>
+          <w:szCs w:val="24"/>
+          <w:lang w:val="vi-VN"/>
+        </w:rPr>
+        <w:t>: chứa img, js, style</w:t>
       </w:r>
     </w:p>
     <w:p>
@@ -541,34 +380,14 @@
       </w:pPr>
       <w:r>
         <w:rPr>
-          <w:sz w:val="24"/>
-          <w:szCs w:val="24"/>
-          <w:lang w:val="vi-VN"/>
-        </w:rPr>
-        <w:t>Lí giải cho việc đặt tên file: ddsh, ddlb là các chữ cái đầu của đồ dùng sinh hoạt, đồ dùng làm bếp,... chữ Main trong ddshMain thể hiện vai trò của file, làm main cho trang. Các tên file sử dụng cú pháp đặt tên biến camelCase vô cùng dễ hiểu, toát lên vẻ quý tộc</w:t>
-      </w:r>
-    </w:p>
-    <w:p>
-      <w:pPr>
-        <w:pStyle w:val="ListParagraph"/>
-        <w:jc w:val="both"/>
-        <w:rPr>
-          <w:sz w:val="24"/>
-          <w:szCs w:val="24"/>
-          <w:lang w:val="vi-VN"/>
-        </w:rPr>
-      </w:pPr>
-      <w:r>
-        <w:rPr>
-          <w:sz w:val="24"/>
-          <w:szCs w:val="24"/>
+          <w:noProof/>
           <w:lang w:val="vi-VN"/>
         </w:rPr>
         <w:drawing>
-          <wp:inline distT="0" distB="0" distL="0" distR="0" wp14:anchorId="78D2582C" wp14:editId="079850EE">
-            <wp:extent cx="5943600" cy="827405"/>
+          <wp:inline distT="0" distB="0" distL="0" distR="0" wp14:anchorId="7E3C61DE" wp14:editId="6D8381D9">
+            <wp:extent cx="2408129" cy="731583"/>
             <wp:effectExtent l="0" t="0" r="0" b="0"/>
-            <wp:docPr id="6" name="Picture 6"/>
+            <wp:docPr id="3" name="Picture 3"/>
             <wp:cNvGraphicFramePr>
               <a:graphicFrameLocks xmlns:a="http://schemas.openxmlformats.org/drawingml/2006/main" noChangeAspect="1"/>
             </wp:cNvGraphicFramePr>
@@ -588,6 +407,192 @@
                   <pic:spPr>
                     <a:xfrm>
                       <a:off x="0" y="0"/>
+                      <a:ext cx="2408129" cy="731583"/>
+                    </a:xfrm>
+                    <a:prstGeom prst="rect">
+                      <a:avLst/>
+                    </a:prstGeom>
+                  </pic:spPr>
+                </pic:pic>
+              </a:graphicData>
+            </a:graphic>
+          </wp:inline>
+        </w:drawing>
+      </w:r>
+    </w:p>
+    <w:p>
+      <w:pPr>
+        <w:pStyle w:val="ListParagraph"/>
+        <w:numPr>
+          <w:ilvl w:val="0"/>
+          <w:numId w:val="9"/>
+        </w:numPr>
+        <w:jc w:val="both"/>
+        <w:rPr>
+          <w:sz w:val="24"/>
+          <w:szCs w:val="24"/>
+          <w:lang w:val="vi-VN"/>
+        </w:rPr>
+      </w:pPr>
+      <w:r>
+        <w:rPr>
+          <w:b/>
+          <w:bCs/>
+          <w:sz w:val="28"/>
+          <w:szCs w:val="28"/>
+          <w:lang w:val="vi-VN"/>
+        </w:rPr>
+        <w:lastRenderedPageBreak/>
+        <w:t>components</w:t>
+      </w:r>
+      <w:r>
+        <w:rPr>
+          <w:sz w:val="24"/>
+          <w:szCs w:val="24"/>
+          <w:lang w:val="vi-VN"/>
+        </w:rPr>
+        <w:t xml:space="preserve">: lưu các thành phần của trang web, chúng tôi sử dụng công nghệ require trong php để chia web thành các component. Điều này giúp cho dự án không bị lặp lại các đoạn code mà được sử dụng nhiều lần. </w:t>
+      </w:r>
+    </w:p>
+    <w:p>
+      <w:pPr>
+        <w:pStyle w:val="ListParagraph"/>
+        <w:jc w:val="both"/>
+        <w:rPr>
+          <w:sz w:val="24"/>
+          <w:szCs w:val="24"/>
+          <w:lang w:val="vi-VN"/>
+        </w:rPr>
+      </w:pPr>
+      <w:r>
+        <w:rPr>
+          <w:noProof/>
+          <w:lang w:val="vi-VN"/>
+        </w:rPr>
+        <w:drawing>
+          <wp:inline distT="0" distB="0" distL="0" distR="0" wp14:anchorId="7CD8037F" wp14:editId="060B100F">
+            <wp:extent cx="2453853" cy="3703641"/>
+            <wp:effectExtent l="0" t="0" r="3810" b="0"/>
+            <wp:docPr id="4" name="Picture 4"/>
+            <wp:cNvGraphicFramePr>
+              <a:graphicFrameLocks xmlns:a="http://schemas.openxmlformats.org/drawingml/2006/main" noChangeAspect="1"/>
+            </wp:cNvGraphicFramePr>
+            <a:graphic xmlns:a="http://schemas.openxmlformats.org/drawingml/2006/main">
+              <a:graphicData uri="http://schemas.openxmlformats.org/drawingml/2006/picture">
+                <pic:pic xmlns:pic="http://schemas.openxmlformats.org/drawingml/2006/picture">
+                  <pic:nvPicPr>
+                    <pic:cNvPr id="1" name=""/>
+                    <pic:cNvPicPr/>
+                  </pic:nvPicPr>
+                  <pic:blipFill>
+                    <a:blip r:embed="rId10"/>
+                    <a:stretch>
+                      <a:fillRect/>
+                    </a:stretch>
+                  </pic:blipFill>
+                  <pic:spPr>
+                    <a:xfrm>
+                      <a:off x="0" y="0"/>
+                      <a:ext cx="2453853" cy="3703641"/>
+                    </a:xfrm>
+                    <a:prstGeom prst="rect">
+                      <a:avLst/>
+                    </a:prstGeom>
+                  </pic:spPr>
+                </pic:pic>
+              </a:graphicData>
+            </a:graphic>
+          </wp:inline>
+        </w:drawing>
+      </w:r>
+    </w:p>
+    <w:p>
+      <w:pPr>
+        <w:pStyle w:val="ListParagraph"/>
+        <w:jc w:val="both"/>
+        <w:rPr>
+          <w:sz w:val="24"/>
+          <w:szCs w:val="24"/>
+          <w:lang w:val="vi-VN"/>
+        </w:rPr>
+      </w:pPr>
+      <w:r>
+        <w:rPr>
+          <w:sz w:val="24"/>
+          <w:szCs w:val="24"/>
+          <w:lang w:val="vi-VN"/>
+        </w:rPr>
+        <w:t xml:space="preserve">Chúng tôi đã có phương án require các thành phần không thể thiếu như header.php footer.php riêng phần main, tùy theo từng loại trang chúng tôi require các file khác nhau, vd: khi người dùng ấn vào đồ dùng sinh hoạt, chúng tôi sẽ require </w:t>
+      </w:r>
+      <w:r>
+        <w:rPr>
+          <w:sz w:val="24"/>
+          <w:szCs w:val="24"/>
+          <w:lang w:val="vi-VN"/>
+        </w:rPr>
+        <w:t>file ddshMain.php</w:t>
+      </w:r>
+    </w:p>
+    <w:p>
+      <w:pPr>
+        <w:pStyle w:val="ListParagraph"/>
+        <w:jc w:val="both"/>
+        <w:rPr>
+          <w:sz w:val="24"/>
+          <w:szCs w:val="24"/>
+          <w:lang w:val="vi-VN"/>
+        </w:rPr>
+      </w:pPr>
+      <w:r>
+        <w:rPr>
+          <w:sz w:val="24"/>
+          <w:szCs w:val="24"/>
+          <w:lang w:val="vi-VN"/>
+        </w:rPr>
+        <w:t>Lí giải cho việc đặt tên file: ddsh, ddlb là các chữ cái đầu của đồ dùng sinh hoạt, đồ dùng làm bếp,... chữ Main trong ddshMain thể hiện vai trò của file, làm main cho trang. Các tên file sử dụng cú pháp đặt tên biến camelCase vô cùng dễ hiểu, toát lên vẻ quý tộc</w:t>
+      </w:r>
+    </w:p>
+    <w:p>
+      <w:pPr>
+        <w:pStyle w:val="ListParagraph"/>
+        <w:jc w:val="both"/>
+        <w:rPr>
+          <w:sz w:val="24"/>
+          <w:szCs w:val="24"/>
+          <w:lang w:val="vi-VN"/>
+        </w:rPr>
+      </w:pPr>
+      <w:r>
+        <w:rPr>
+          <w:noProof/>
+          <w:sz w:val="24"/>
+          <w:szCs w:val="24"/>
+          <w:lang w:val="vi-VN"/>
+        </w:rPr>
+        <w:drawing>
+          <wp:inline distT="0" distB="0" distL="0" distR="0" wp14:anchorId="78D2582C" wp14:editId="079850EE">
+            <wp:extent cx="5943600" cy="827405"/>
+            <wp:effectExtent l="0" t="0" r="0" b="0"/>
+            <wp:docPr id="6" name="Picture 6"/>
+            <wp:cNvGraphicFramePr>
+              <a:graphicFrameLocks xmlns:a="http://schemas.openxmlformats.org/drawingml/2006/main" noChangeAspect="1"/>
+            </wp:cNvGraphicFramePr>
+            <a:graphic xmlns:a="http://schemas.openxmlformats.org/drawingml/2006/main">
+              <a:graphicData uri="http://schemas.openxmlformats.org/drawingml/2006/picture">
+                <pic:pic xmlns:pic="http://schemas.openxmlformats.org/drawingml/2006/picture">
+                  <pic:nvPicPr>
+                    <pic:cNvPr id="1" name=""/>
+                    <pic:cNvPicPr/>
+                  </pic:nvPicPr>
+                  <pic:blipFill>
+                    <a:blip r:embed="rId11"/>
+                    <a:stretch>
+                      <a:fillRect/>
+                    </a:stretch>
+                  </pic:blipFill>
+                  <pic:spPr>
+                    <a:xfrm>
+                      <a:off x="0" y="0"/>
                       <a:ext cx="5943600" cy="827405"/>
                     </a:xfrm>
                     <a:prstGeom prst="rect">
@@ -668,22 +673,88 @@
     <w:p>
       <w:pPr>
         <w:rPr>
-          <w:b/>
-          <w:bCs/>
-          <w:sz w:val="24"/>
-          <w:szCs w:val="24"/>
-          <w:lang w:val="vi-VN"/>
-        </w:rPr>
-      </w:pPr>
-      <w:r>
-        <w:rPr>
-          <w:b/>
-          <w:bCs/>
-          <w:sz w:val="24"/>
-          <w:szCs w:val="24"/>
-          <w:lang w:val="vi-VN"/>
-        </w:rPr>
-        <w:t>Đang cập nhật....</w:t>
+          <w:sz w:val="24"/>
+          <w:szCs w:val="24"/>
+        </w:rPr>
+      </w:pPr>
+      <w:r>
+        <w:rPr>
+          <w:sz w:val="24"/>
+          <w:szCs w:val="24"/>
+        </w:rPr>
+        <w:lastRenderedPageBreak/>
+        <w:t>Chúng tôi phân quyền bằng table level, admin là người có level cao nhất, sau đó là subAdmin, rồi customer.</w:t>
+      </w:r>
+    </w:p>
+    <w:p>
+      <w:pPr>
+        <w:rPr>
+          <w:sz w:val="24"/>
+          <w:szCs w:val="24"/>
+        </w:rPr>
+      </w:pPr>
+      <w:r>
+        <w:rPr>
+          <w:sz w:val="24"/>
+          <w:szCs w:val="24"/>
+        </w:rPr>
+        <w:t xml:space="preserve">Mô hình quan hệ thực thể </w:t>
+      </w:r>
+    </w:p>
+    <w:p>
+      <w:pPr>
+        <w:rPr>
+          <w:sz w:val="24"/>
+          <w:szCs w:val="24"/>
+        </w:rPr>
+      </w:pPr>
+      <w:r>
+        <w:rPr>
+          <w:noProof/>
+          <w:sz w:val="24"/>
+          <w:szCs w:val="24"/>
+        </w:rPr>
+        <w:drawing>
+          <wp:inline distT="0" distB="0" distL="0" distR="0" wp14:anchorId="7E74101C" wp14:editId="0E68FA30">
+            <wp:extent cx="5943600" cy="3073400"/>
+            <wp:effectExtent l="0" t="0" r="0" b="0"/>
+            <wp:docPr id="5" name="Picture 5" descr="A screenshot of a computer&#10;&#10;Description automatically generated with medium confidence"/>
+            <wp:cNvGraphicFramePr>
+              <a:graphicFrameLocks xmlns:a="http://schemas.openxmlformats.org/drawingml/2006/main" noChangeAspect="1"/>
+            </wp:cNvGraphicFramePr>
+            <a:graphic xmlns:a="http://schemas.openxmlformats.org/drawingml/2006/main">
+              <a:graphicData uri="http://schemas.openxmlformats.org/drawingml/2006/picture">
+                <pic:pic xmlns:pic="http://schemas.openxmlformats.org/drawingml/2006/picture">
+                  <pic:nvPicPr>
+                    <pic:cNvPr id="5" name="Picture 5" descr="A screenshot of a computer&#10;&#10;Description automatically generated with medium confidence"/>
+                    <pic:cNvPicPr/>
+                  </pic:nvPicPr>
+                  <pic:blipFill>
+                    <a:blip r:embed="rId12" cstate="print">
+                      <a:extLst>
+                        <a:ext uri="{28A0092B-C50C-407E-A947-70E740481C1C}">
+                          <a14:useLocalDpi xmlns:a14="http://schemas.microsoft.com/office/drawing/2010/main" val="0"/>
+                        </a:ext>
+                      </a:extLst>
+                    </a:blip>
+                    <a:stretch>
+                      <a:fillRect/>
+                    </a:stretch>
+                  </pic:blipFill>
+                  <pic:spPr>
+                    <a:xfrm>
+                      <a:off x="0" y="0"/>
+                      <a:ext cx="5943600" cy="3073400"/>
+                    </a:xfrm>
+                    <a:prstGeom prst="rect">
+                      <a:avLst/>
+                    </a:prstGeom>
+                  </pic:spPr>
+                </pic:pic>
+              </a:graphicData>
+            </a:graphic>
+          </wp:inline>
+        </w:drawing>
       </w:r>
     </w:p>
     <w:p>
@@ -716,6 +787,56 @@
     </w:sectPr>
   </w:body>
 </w:document>
+</file>
+
+<file path=word/endnotes.xml><?xml version="1.0" encoding="utf-8"?>
+<w:endnotes xmlns:wpc="http://schemas.microsoft.com/office/word/2010/wordprocessingCanvas" xmlns:cx="http://schemas.microsoft.com/office/drawing/2014/chartex" xmlns:cx1="http://schemas.microsoft.com/office/drawing/2015/9/8/chartex" xmlns:cx2="http://schemas.microsoft.com/office/drawing/2015/10/21/chartex" xmlns:cx3="http://schemas.microsoft.com/office/drawing/2016/5/9/chartex" xmlns:cx4="http://schemas.microsoft.com/office/drawing/2016/5/10/chartex" xmlns:cx5="http://schemas.microsoft.com/office/drawing/2016/5/11/chartex" xmlns:cx6="http://schemas.microsoft.com/office/drawing/2016/5/12/chartex" xmlns:cx7="http://schemas.microsoft.com/office/drawing/2016/5/13/chartex" xmlns:cx8="http://schemas.microsoft.com/office/drawing/2016/5/14/chartex" xmlns:mc="http://schemas.openxmlformats.org/markup-compatibility/2006" xmlns:aink="http://schemas.microsoft.com/office/drawing/2016/ink" xmlns:am3d="http://schemas.microsoft.com/office/drawing/2017/model3d" xmlns:o="urn:schemas-microsoft-com:office:office" xmlns:r="http://schemas.openxmlformats.org/officeDocument/2006/relationships" xmlns:m="http://schemas.openxmlformats.org/officeDocument/2006/math" xmlns:v="urn:schemas-microsoft-com:vml" xmlns:wp14="http://schemas.microsoft.com/office/word/2010/wordprocessingDrawing" xmlns:wp="http://schemas.openxmlformats.org/drawingml/2006/wordprocessingDrawing" xmlns:w10="urn:schemas-microsoft-com:office:word" xmlns:w="http://schemas.openxmlformats.org/wordprocessingml/2006/main" xmlns:w14="http://schemas.microsoft.com/office/word/2010/wordml" xmlns:w15="http://schemas.microsoft.com/office/word/2012/wordml" xmlns:w16cex="http://schemas.microsoft.com/office/word/2018/wordml/cex" xmlns:w16cid="http://schemas.microsoft.com/office/word/2016/wordml/cid" xmlns:w16="http://schemas.microsoft.com/office/word/2018/wordml" xmlns:w16sdtdh="http://schemas.microsoft.com/office/word/2020/wordml/sdtdatahash" xmlns:w16se="http://schemas.microsoft.com/office/word/2015/wordml/symex" xmlns:wpg="http://schemas.microsoft.com/office/word/2010/wordprocessingGroup" xmlns:wpi="http://schemas.microsoft.com/office/word/2010/wordprocessingInk" xmlns:wne="http://schemas.microsoft.com/office/word/2006/wordml" xmlns:wps="http://schemas.microsoft.com/office/word/2010/wordprocessingShape" mc:Ignorable="w14 w15 w16se w16cid w16 w16cex w16sdtdh wp14">
+  <w:endnote w:type="separator" w:id="-1">
+    <w:p>
+      <w:pPr>
+        <w:spacing w:after="0" w:line="240" w:lineRule="auto"/>
+      </w:pPr>
+      <w:r>
+        <w:separator/>
+      </w:r>
+    </w:p>
+  </w:endnote>
+  <w:endnote w:type="continuationSeparator" w:id="0">
+    <w:p>
+      <w:pPr>
+        <w:spacing w:after="0" w:line="240" w:lineRule="auto"/>
+      </w:pPr>
+      <w:r>
+        <w:continuationSeparator/>
+      </w:r>
+    </w:p>
+  </w:endnote>
+</w:endnotes>
+</file>
+
+<file path=word/footnotes.xml><?xml version="1.0" encoding="utf-8"?>
+<w:footnotes xmlns:wpc="http://schemas.microsoft.com/office/word/2010/wordprocessingCanvas" xmlns:cx="http://schemas.microsoft.com/office/drawing/2014/chartex" xmlns:cx1="http://schemas.microsoft.com/office/drawing/2015/9/8/chartex" xmlns:cx2="http://schemas.microsoft.com/office/drawing/2015/10/21/chartex" xmlns:cx3="http://schemas.microsoft.com/office/drawing/2016/5/9/chartex" xmlns:cx4="http://schemas.microsoft.com/office/drawing/2016/5/10/chartex" xmlns:cx5="http://schemas.microsoft.com/office/drawing/2016/5/11/chartex" xmlns:cx6="http://schemas.microsoft.com/office/drawing/2016/5/12/chartex" xmlns:cx7="http://schemas.microsoft.com/office/drawing/2016/5/13/chartex" xmlns:cx8="http://schemas.microsoft.com/office/drawing/2016/5/14/chartex" xmlns:mc="http://schemas.openxmlformats.org/markup-compatibility/2006" xmlns:aink="http://schemas.microsoft.com/office/drawing/2016/ink" xmlns:am3d="http://schemas.microsoft.com/office/drawing/2017/model3d" xmlns:o="urn:schemas-microsoft-com:office:office" xmlns:r="http://schemas.openxmlformats.org/officeDocument/2006/relationships" xmlns:m="http://schemas.openxmlformats.org/officeDocument/2006/math" xmlns:v="urn:schemas-microsoft-com:vml" xmlns:wp14="http://schemas.microsoft.com/office/word/2010/wordprocessingDrawing" xmlns:wp="http://schemas.openxmlformats.org/drawingml/2006/wordprocessingDrawing" xmlns:w10="urn:schemas-microsoft-com:office:word" xmlns:w="http://schemas.openxmlformats.org/wordprocessingml/2006/main" xmlns:w14="http://schemas.microsoft.com/office/word/2010/wordml" xmlns:w15="http://schemas.microsoft.com/office/word/2012/wordml" xmlns:w16cex="http://schemas.microsoft.com/office/word/2018/wordml/cex" xmlns:w16cid="http://schemas.microsoft.com/office/word/2016/wordml/cid" xmlns:w16="http://schemas.microsoft.com/office/word/2018/wordml" xmlns:w16sdtdh="http://schemas.microsoft.com/office/word/2020/wordml/sdtdatahash" xmlns:w16se="http://schemas.microsoft.com/office/word/2015/wordml/symex" xmlns:wpg="http://schemas.microsoft.com/office/word/2010/wordprocessingGroup" xmlns:wpi="http://schemas.microsoft.com/office/word/2010/wordprocessingInk" xmlns:wne="http://schemas.microsoft.com/office/word/2006/wordml" xmlns:wps="http://schemas.microsoft.com/office/word/2010/wordprocessingShape" mc:Ignorable="w14 w15 w16se w16cid w16 w16cex w16sdtdh wp14">
+  <w:footnote w:type="separator" w:id="-1">
+    <w:p>
+      <w:pPr>
+        <w:spacing w:after="0" w:line="240" w:lineRule="auto"/>
+      </w:pPr>
+      <w:r>
+        <w:separator/>
+      </w:r>
+    </w:p>
+  </w:footnote>
+  <w:footnote w:type="continuationSeparator" w:id="0">
+    <w:p>
+      <w:pPr>
+        <w:spacing w:after="0" w:line="240" w:lineRule="auto"/>
+      </w:pPr>
+      <w:r>
+        <w:continuationSeparator/>
+      </w:r>
+    </w:p>
+  </w:footnote>
+</w:footnotes>
 </file>
 
 <file path=word/numbering.xml><?xml version="1.0" encoding="utf-8"?>
@@ -1988,6 +2109,50 @@
       <w:contextualSpacing/>
     </w:pPr>
   </w:style>
+  <w:style w:type="paragraph" w:styleId="Header">
+    <w:name w:val="header"/>
+    <w:basedOn w:val="Normal"/>
+    <w:link w:val="HeaderChar"/>
+    <w:uiPriority w:val="99"/>
+    <w:unhideWhenUsed/>
+    <w:rsid w:val="00CE42F6"/>
+    <w:pPr>
+      <w:tabs>
+        <w:tab w:val="center" w:pos="4680"/>
+        <w:tab w:val="right" w:pos="9360"/>
+      </w:tabs>
+      <w:spacing w:after="0" w:line="240" w:lineRule="auto"/>
+    </w:pPr>
+  </w:style>
+  <w:style w:type="character" w:customStyle="1" w:styleId="HeaderChar">
+    <w:name w:val="Header Char"/>
+    <w:basedOn w:val="DefaultParagraphFont"/>
+    <w:link w:val="Header"/>
+    <w:uiPriority w:val="99"/>
+    <w:rsid w:val="00CE42F6"/>
+  </w:style>
+  <w:style w:type="paragraph" w:styleId="Footer">
+    <w:name w:val="footer"/>
+    <w:basedOn w:val="Normal"/>
+    <w:link w:val="FooterChar"/>
+    <w:uiPriority w:val="99"/>
+    <w:unhideWhenUsed/>
+    <w:rsid w:val="00CE42F6"/>
+    <w:pPr>
+      <w:tabs>
+        <w:tab w:val="center" w:pos="4680"/>
+        <w:tab w:val="right" w:pos="9360"/>
+      </w:tabs>
+      <w:spacing w:after="0" w:line="240" w:lineRule="auto"/>
+    </w:pPr>
+  </w:style>
+  <w:style w:type="character" w:customStyle="1" w:styleId="FooterChar">
+    <w:name w:val="Footer Char"/>
+    <w:basedOn w:val="DefaultParagraphFont"/>
+    <w:link w:val="Footer"/>
+    <w:uiPriority w:val="99"/>
+    <w:rsid w:val="00CE42F6"/>
+  </w:style>
 </w:styles>
 </file>
 

</xml_diff>